<commit_message>
Added images and fixes to doc
</commit_message>
<xml_diff>
--- a/CrossingCitizensSim.docx
+++ b/CrossingCitizensSim.docx
@@ -234,7 +234,7 @@
           <w:r>
             <w:fldChar w:fldCharType="separate"/>
           </w:r>
-          <w:hyperlink w:anchor="_Toc95335257" w:history="1">
+          <w:hyperlink w:anchor="_Toc95341805" w:history="1">
             <w:r>
               <w:rPr>
                 <w:rStyle w:val="Hyperlink"/>
@@ -261,7 +261,7 @@
                 <w:noProof/>
                 <w:webHidden/>
               </w:rPr>
-              <w:instrText xml:space="preserve"> PAGEREF _Toc95335257 \h </w:instrText>
+              <w:instrText xml:space="preserve"> PAGEREF _Toc95341805 \h </w:instrText>
             </w:r>
             <w:r>
               <w:rPr>
@@ -305,7 +305,7 @@
               <w:lang w:val="en-US"/>
             </w:rPr>
           </w:pPr>
-          <w:hyperlink w:anchor="_Toc95335258" w:history="1">
+          <w:hyperlink w:anchor="_Toc95341806" w:history="1">
             <w:r>
               <w:rPr>
                 <w:rStyle w:val="Hyperlink"/>
@@ -332,7 +332,7 @@
                 <w:noProof/>
                 <w:webHidden/>
               </w:rPr>
-              <w:instrText xml:space="preserve"> PAGEREF _Toc95335258 \h </w:instrText>
+              <w:instrText xml:space="preserve"> PAGEREF _Toc95341806 \h </w:instrText>
             </w:r>
             <w:r>
               <w:rPr>
@@ -376,7 +376,7 @@
               <w:lang w:val="en-US"/>
             </w:rPr>
           </w:pPr>
-          <w:hyperlink w:anchor="_Toc95335259" w:history="1">
+          <w:hyperlink w:anchor="_Toc95341807" w:history="1">
             <w:r>
               <w:rPr>
                 <w:rStyle w:val="Hyperlink"/>
@@ -403,7 +403,7 @@
                 <w:noProof/>
                 <w:webHidden/>
               </w:rPr>
-              <w:instrText xml:space="preserve"> PAGEREF _Toc95335259 \h </w:instrText>
+              <w:instrText xml:space="preserve"> PAGEREF _Toc95341807 \h </w:instrText>
             </w:r>
             <w:r>
               <w:rPr>
@@ -447,7 +447,7 @@
               <w:lang w:val="en-US"/>
             </w:rPr>
           </w:pPr>
-          <w:hyperlink w:anchor="_Toc95335260" w:history="1">
+          <w:hyperlink w:anchor="_Toc95341808" w:history="1">
             <w:r>
               <w:rPr>
                 <w:rStyle w:val="Hyperlink"/>
@@ -474,7 +474,7 @@
                 <w:noProof/>
                 <w:webHidden/>
               </w:rPr>
-              <w:instrText xml:space="preserve"> PAGEREF _Toc95335260 \h </w:instrText>
+              <w:instrText xml:space="preserve"> PAGEREF _Toc95341808 \h </w:instrText>
             </w:r>
             <w:r>
               <w:rPr>
@@ -518,7 +518,7 @@
               <w:lang w:val="en-US"/>
             </w:rPr>
           </w:pPr>
-          <w:hyperlink w:anchor="_Toc95335261" w:history="1">
+          <w:hyperlink w:anchor="_Toc95341809" w:history="1">
             <w:r>
               <w:rPr>
                 <w:rStyle w:val="Hyperlink"/>
@@ -545,7 +545,7 @@
                 <w:noProof/>
                 <w:webHidden/>
               </w:rPr>
-              <w:instrText xml:space="preserve"> PAGEREF _Toc95335261 \h </w:instrText>
+              <w:instrText xml:space="preserve"> PAGEREF _Toc95341809 \h </w:instrText>
             </w:r>
             <w:r>
               <w:rPr>
@@ -589,7 +589,7 @@
               <w:lang w:val="en-US"/>
             </w:rPr>
           </w:pPr>
-          <w:hyperlink w:anchor="_Toc95335262" w:history="1">
+          <w:hyperlink w:anchor="_Toc95341810" w:history="1">
             <w:r>
               <w:rPr>
                 <w:rStyle w:val="Hyperlink"/>
@@ -616,7 +616,7 @@
                 <w:noProof/>
                 <w:webHidden/>
               </w:rPr>
-              <w:instrText xml:space="preserve"> PAGEREF _Toc95335262 \h </w:instrText>
+              <w:instrText xml:space="preserve"> PAGEREF _Toc95341810 \h </w:instrText>
             </w:r>
             <w:r>
               <w:rPr>
@@ -660,7 +660,7 @@
               <w:lang w:val="en-US"/>
             </w:rPr>
           </w:pPr>
-          <w:hyperlink w:anchor="_Toc95335263" w:history="1">
+          <w:hyperlink w:anchor="_Toc95341811" w:history="1">
             <w:r>
               <w:rPr>
                 <w:rStyle w:val="Hyperlink"/>
@@ -687,7 +687,7 @@
                 <w:noProof/>
                 <w:webHidden/>
               </w:rPr>
-              <w:instrText xml:space="preserve"> PAGEREF _Toc95335263 \h </w:instrText>
+              <w:instrText xml:space="preserve"> PAGEREF _Toc95341811 \h </w:instrText>
             </w:r>
             <w:r>
               <w:rPr>
@@ -731,7 +731,7 @@
               <w:lang w:val="en-US"/>
             </w:rPr>
           </w:pPr>
-          <w:hyperlink w:anchor="_Toc95335264" w:history="1">
+          <w:hyperlink w:anchor="_Toc95341812" w:history="1">
             <w:r>
               <w:rPr>
                 <w:rStyle w:val="Hyperlink"/>
@@ -758,7 +758,7 @@
                 <w:noProof/>
                 <w:webHidden/>
               </w:rPr>
-              <w:instrText xml:space="preserve"> PAGEREF _Toc95335264 \h </w:instrText>
+              <w:instrText xml:space="preserve"> PAGEREF _Toc95341812 \h </w:instrText>
             </w:r>
             <w:r>
               <w:rPr>
@@ -802,7 +802,7 @@
               <w:lang w:val="en-US"/>
             </w:rPr>
           </w:pPr>
-          <w:hyperlink w:anchor="_Toc95335265" w:history="1">
+          <w:hyperlink w:anchor="_Toc95341813" w:history="1">
             <w:r>
               <w:rPr>
                 <w:rStyle w:val="Hyperlink"/>
@@ -829,7 +829,7 @@
                 <w:noProof/>
                 <w:webHidden/>
               </w:rPr>
-              <w:instrText xml:space="preserve"> PAGEREF _Toc95335265 \h </w:instrText>
+              <w:instrText xml:space="preserve"> PAGEREF _Toc95341813 \h </w:instrText>
             </w:r>
             <w:r>
               <w:rPr>
@@ -849,7 +849,7 @@
                 <w:noProof/>
                 <w:webHidden/>
               </w:rPr>
-              <w:t>9</w:t>
+              <w:t>10</w:t>
             </w:r>
             <w:r>
               <w:rPr>
@@ -873,7 +873,7 @@
               <w:lang w:val="en-US"/>
             </w:rPr>
           </w:pPr>
-          <w:hyperlink w:anchor="_Toc95335266" w:history="1">
+          <w:hyperlink w:anchor="_Toc95341814" w:history="1">
             <w:r>
               <w:rPr>
                 <w:rStyle w:val="Hyperlink"/>
@@ -900,7 +900,7 @@
                 <w:noProof/>
                 <w:webHidden/>
               </w:rPr>
-              <w:instrText xml:space="preserve"> PAGEREF _Toc95335266 \h </w:instrText>
+              <w:instrText xml:space="preserve"> PAGEREF _Toc95341814 \h </w:instrText>
             </w:r>
             <w:r>
               <w:rPr>
@@ -944,7 +944,7 @@
               <w:lang w:val="en-US"/>
             </w:rPr>
           </w:pPr>
-          <w:hyperlink w:anchor="_Toc95335267" w:history="1">
+          <w:hyperlink w:anchor="_Toc95341815" w:history="1">
             <w:r>
               <w:rPr>
                 <w:rStyle w:val="Hyperlink"/>
@@ -971,7 +971,7 @@
                 <w:noProof/>
                 <w:webHidden/>
               </w:rPr>
-              <w:instrText xml:space="preserve"> PAGEREF _Toc95335267 \h </w:instrText>
+              <w:instrText xml:space="preserve"> PAGEREF _Toc95341815 \h </w:instrText>
             </w:r>
             <w:r>
               <w:rPr>
@@ -991,7 +991,7 @@
                 <w:noProof/>
                 <w:webHidden/>
               </w:rPr>
-              <w:t>10</w:t>
+              <w:t>11</w:t>
             </w:r>
             <w:r>
               <w:rPr>
@@ -1015,7 +1015,7 @@
               <w:lang w:val="en-US"/>
             </w:rPr>
           </w:pPr>
-          <w:hyperlink w:anchor="_Toc95335268" w:history="1">
+          <w:hyperlink w:anchor="_Toc95341816" w:history="1">
             <w:r>
               <w:rPr>
                 <w:rStyle w:val="Hyperlink"/>
@@ -1042,7 +1042,7 @@
                 <w:noProof/>
                 <w:webHidden/>
               </w:rPr>
-              <w:instrText xml:space="preserve"> PAGEREF _Toc95335268 \h </w:instrText>
+              <w:instrText xml:space="preserve"> PAGEREF _Toc95341816 \h </w:instrText>
             </w:r>
             <w:r>
               <w:rPr>
@@ -1086,7 +1086,7 @@
               <w:lang w:val="en-US"/>
             </w:rPr>
           </w:pPr>
-          <w:hyperlink w:anchor="_Toc95335269" w:history="1">
+          <w:hyperlink w:anchor="_Toc95341817" w:history="1">
             <w:r>
               <w:rPr>
                 <w:rStyle w:val="Hyperlink"/>
@@ -1113,7 +1113,7 @@
                 <w:noProof/>
                 <w:webHidden/>
               </w:rPr>
-              <w:instrText xml:space="preserve"> PAGEREF _Toc95335269 \h </w:instrText>
+              <w:instrText xml:space="preserve"> PAGEREF _Toc95341817 \h </w:instrText>
             </w:r>
             <w:r>
               <w:rPr>
@@ -1133,7 +1133,7 @@
                 <w:noProof/>
                 <w:webHidden/>
               </w:rPr>
-              <w:t>13</w:t>
+              <w:t>15</w:t>
             </w:r>
             <w:r>
               <w:rPr>
@@ -1157,7 +1157,7 @@
               <w:lang w:val="en-US"/>
             </w:rPr>
           </w:pPr>
-          <w:hyperlink w:anchor="_Toc95335270" w:history="1">
+          <w:hyperlink w:anchor="_Toc95341818" w:history="1">
             <w:r>
               <w:rPr>
                 <w:rStyle w:val="Hyperlink"/>
@@ -1184,7 +1184,7 @@
                 <w:noProof/>
                 <w:webHidden/>
               </w:rPr>
-              <w:instrText xml:space="preserve"> PAGEREF _Toc95335270 \h </w:instrText>
+              <w:instrText xml:space="preserve"> PAGEREF _Toc95341818 \h </w:instrText>
             </w:r>
             <w:r>
               <w:rPr>
@@ -1204,7 +1204,7 @@
                 <w:noProof/>
                 <w:webHidden/>
               </w:rPr>
-              <w:t>14</w:t>
+              <w:t>16</w:t>
             </w:r>
             <w:r>
               <w:rPr>
@@ -1228,7 +1228,7 @@
               <w:lang w:val="en-US"/>
             </w:rPr>
           </w:pPr>
-          <w:hyperlink w:anchor="_Toc95335271" w:history="1">
+          <w:hyperlink w:anchor="_Toc95341819" w:history="1">
             <w:r>
               <w:rPr>
                 <w:rStyle w:val="Hyperlink"/>
@@ -1255,7 +1255,7 @@
                 <w:noProof/>
                 <w:webHidden/>
               </w:rPr>
-              <w:instrText xml:space="preserve"> PAGEREF _Toc95335271 \h </w:instrText>
+              <w:instrText xml:space="preserve"> PAGEREF _Toc95341819 \h </w:instrText>
             </w:r>
             <w:r>
               <w:rPr>
@@ -1275,7 +1275,7 @@
                 <w:noProof/>
                 <w:webHidden/>
               </w:rPr>
-              <w:t>14</w:t>
+              <w:t>16</w:t>
             </w:r>
             <w:r>
               <w:rPr>
@@ -1316,7 +1316,7 @@
       <w:pPr>
         <w:pStyle w:val="Heading1"/>
       </w:pPr>
-      <w:bookmarkStart w:id="0" w:name="_Toc95335257"/>
+      <w:bookmarkStart w:id="0" w:name="_Toc95341805"/>
       <w:r>
         <w:lastRenderedPageBreak/>
         <w:t>Project g</w:t>
@@ -1543,7 +1543,7 @@
       <w:pPr>
         <w:pStyle w:val="Heading2"/>
       </w:pPr>
-      <w:bookmarkStart w:id="1" w:name="_Toc95335258"/>
+      <w:bookmarkStart w:id="1" w:name="_Toc95341806"/>
       <w:r>
         <w:t>Inspiration</w:t>
       </w:r>
@@ -1703,7 +1703,7 @@
       <w:pPr>
         <w:pStyle w:val="Heading1"/>
       </w:pPr>
-      <w:bookmarkStart w:id="2" w:name="_Toc95335259"/>
+      <w:bookmarkStart w:id="2" w:name="_Toc95341807"/>
       <w:r>
         <w:lastRenderedPageBreak/>
         <w:t>Technical overview</w:t>
@@ -1848,7 +1848,7 @@
       <w:pPr>
         <w:pStyle w:val="Heading1"/>
       </w:pPr>
-      <w:bookmarkStart w:id="3" w:name="_Toc95335260"/>
+      <w:bookmarkStart w:id="3" w:name="_Toc95341808"/>
       <w:r>
         <w:t>Environment</w:t>
       </w:r>
@@ -1998,7 +1998,7 @@
       <w:pPr>
         <w:pStyle w:val="Heading2"/>
       </w:pPr>
-      <w:bookmarkStart w:id="4" w:name="_Toc95335261"/>
+      <w:bookmarkStart w:id="4" w:name="_Toc95341809"/>
       <w:r>
         <w:lastRenderedPageBreak/>
         <w:t>Traffic light</w:t>
@@ -2020,26 +2020,16 @@
           <w:sz w:val="22"/>
           <w:szCs w:val="20"/>
         </w:rPr>
-        <w:t>Assets/Scripts/</w:t>
-      </w:r>
-      <w:proofErr w:type="spellStart"/>
+        <w:t>Assets/Scripts/SimpleTrafficLight</w:t>
+      </w:r>
       <w:r>
         <w:rPr>
           <w:rStyle w:val="SubtleEmphasis"/>
           <w:sz w:val="22"/>
           <w:szCs w:val="20"/>
         </w:rPr>
-        <w:t>SimpleTrafficLight</w:t>
-      </w:r>
-      <w:r>
-        <w:rPr>
-          <w:rStyle w:val="SubtleEmphasis"/>
-          <w:sz w:val="22"/>
-          <w:szCs w:val="20"/>
-        </w:rPr>
         <w:t>.cs</w:t>
       </w:r>
-      <w:proofErr w:type="spellEnd"/>
     </w:p>
     <w:p>
       <w:r>
@@ -2148,27 +2138,7 @@
                 <w:sz w:val="22"/>
                 <w:lang w:val="en-US"/>
               </w:rPr>
-              <w:t xml:space="preserve"> </w:t>
-            </w:r>
-            <w:proofErr w:type="spellStart"/>
-            <w:r>
-              <w:rPr>
-                <w:rFonts w:ascii="Consolas" w:hAnsi="Consolas" w:cs="Consolas"/>
-                <w:color w:val="000000"/>
-                <w:sz w:val="22"/>
-                <w:lang w:val="en-US"/>
-              </w:rPr>
-              <w:t>greenTime</w:t>
-            </w:r>
-            <w:proofErr w:type="spellEnd"/>
-            <w:r>
-              <w:rPr>
-                <w:rFonts w:ascii="Consolas" w:hAnsi="Consolas" w:cs="Consolas"/>
-                <w:color w:val="000000"/>
-                <w:sz w:val="22"/>
-                <w:lang w:val="en-US"/>
-              </w:rPr>
-              <w:t>;</w:t>
+              <w:t xml:space="preserve"> greenTime;</w:t>
             </w:r>
           </w:p>
           <w:p>
@@ -2218,27 +2188,7 @@
                 <w:sz w:val="22"/>
                 <w:lang w:val="en-US"/>
               </w:rPr>
-              <w:t xml:space="preserve"> </w:t>
-            </w:r>
-            <w:proofErr w:type="spellStart"/>
-            <w:r>
-              <w:rPr>
-                <w:rFonts w:ascii="Consolas" w:hAnsi="Consolas" w:cs="Consolas"/>
-                <w:color w:val="000000"/>
-                <w:sz w:val="22"/>
-                <w:lang w:val="en-US"/>
-              </w:rPr>
-              <w:t>yellowTime</w:t>
-            </w:r>
-            <w:proofErr w:type="spellEnd"/>
-            <w:r>
-              <w:rPr>
-                <w:rFonts w:ascii="Consolas" w:hAnsi="Consolas" w:cs="Consolas"/>
-                <w:color w:val="000000"/>
-                <w:sz w:val="22"/>
-                <w:lang w:val="en-US"/>
-              </w:rPr>
-              <w:t>;</w:t>
+              <w:t xml:space="preserve"> yellowTime;</w:t>
             </w:r>
           </w:p>
           <w:p>
@@ -2288,27 +2238,7 @@
                 <w:sz w:val="22"/>
                 <w:lang w:val="en-US"/>
               </w:rPr>
-              <w:t xml:space="preserve"> </w:t>
-            </w:r>
-            <w:proofErr w:type="spellStart"/>
-            <w:r>
-              <w:rPr>
-                <w:rFonts w:ascii="Consolas" w:hAnsi="Consolas" w:cs="Consolas"/>
-                <w:color w:val="000000"/>
-                <w:sz w:val="22"/>
-                <w:lang w:val="en-US"/>
-              </w:rPr>
-              <w:t>redTime</w:t>
-            </w:r>
-            <w:proofErr w:type="spellEnd"/>
-            <w:r>
-              <w:rPr>
-                <w:rFonts w:ascii="Consolas" w:hAnsi="Consolas" w:cs="Consolas"/>
-                <w:color w:val="000000"/>
-                <w:sz w:val="22"/>
-                <w:lang w:val="en-US"/>
-              </w:rPr>
-              <w:t>;</w:t>
+              <w:t xml:space="preserve"> redTime;</w:t>
             </w:r>
           </w:p>
           <w:p>
@@ -2339,47 +2269,7 @@
                 <w:sz w:val="22"/>
                 <w:lang w:val="en-US"/>
               </w:rPr>
-              <w:t xml:space="preserve"> </w:t>
-            </w:r>
-            <w:proofErr w:type="spellStart"/>
-            <w:r>
-              <w:rPr>
-                <w:rFonts w:ascii="Consolas" w:hAnsi="Consolas" w:cs="Consolas"/>
-                <w:color w:val="000000"/>
-                <w:sz w:val="22"/>
-                <w:lang w:val="en-US"/>
-              </w:rPr>
-              <w:t>ColorState</w:t>
-            </w:r>
-            <w:proofErr w:type="spellEnd"/>
-            <w:r>
-              <w:rPr>
-                <w:rFonts w:ascii="Consolas" w:hAnsi="Consolas" w:cs="Consolas"/>
-                <w:color w:val="000000"/>
-                <w:sz w:val="22"/>
-                <w:lang w:val="en-US"/>
-              </w:rPr>
-              <w:t xml:space="preserve"> </w:t>
-            </w:r>
-            <w:proofErr w:type="spellStart"/>
-            <w:r>
-              <w:rPr>
-                <w:rFonts w:ascii="Consolas" w:hAnsi="Consolas" w:cs="Consolas"/>
-                <w:color w:val="000000"/>
-                <w:sz w:val="22"/>
-                <w:lang w:val="en-US"/>
-              </w:rPr>
-              <w:t>startWith</w:t>
-            </w:r>
-            <w:proofErr w:type="spellEnd"/>
-            <w:r>
-              <w:rPr>
-                <w:rFonts w:ascii="Consolas" w:hAnsi="Consolas" w:cs="Consolas"/>
-                <w:color w:val="000000"/>
-                <w:sz w:val="22"/>
-                <w:lang w:val="en-US"/>
-              </w:rPr>
-              <w:t>;</w:t>
+              <w:t xml:space="preserve"> ColorState startWith;</w:t>
             </w:r>
           </w:p>
         </w:tc>
@@ -2390,17 +2280,8 @@
         <w:spacing w:before="240"/>
       </w:pPr>
       <w:r>
-        <w:t xml:space="preserve">The internal colour state is represented with a simple </w:t>
-      </w:r>
-      <w:proofErr w:type="spellStart"/>
-      <w:r>
-        <w:t>enum</w:t>
-      </w:r>
-      <w:proofErr w:type="spellEnd"/>
-      <w:r>
-        <w:t xml:space="preserve"> (</w:t>
-      </w:r>
-      <w:proofErr w:type="spellStart"/>
+        <w:t>The internal colour state is represented with a simple enum (</w:t>
+      </w:r>
       <w:r>
         <w:rPr>
           <w:i/>
@@ -2408,7 +2289,6 @@
         </w:rPr>
         <w:t>ColorState</w:t>
       </w:r>
-      <w:proofErr w:type="spellEnd"/>
       <w:r>
         <w:t>)</w:t>
       </w:r>
@@ -2561,27 +2441,7 @@
                 <w:sz w:val="22"/>
                 <w:lang w:val="en-US"/>
               </w:rPr>
-              <w:t>(_</w:t>
-            </w:r>
-            <w:proofErr w:type="spellStart"/>
-            <w:r>
-              <w:rPr>
-                <w:rFonts w:ascii="Consolas" w:hAnsi="Consolas" w:cs="Consolas"/>
-                <w:color w:val="000000"/>
-                <w:sz w:val="22"/>
-                <w:lang w:val="en-US"/>
-              </w:rPr>
-              <w:t>currentState</w:t>
-            </w:r>
-            <w:proofErr w:type="spellEnd"/>
-            <w:r>
-              <w:rPr>
-                <w:rFonts w:ascii="Consolas" w:hAnsi="Consolas" w:cs="Consolas"/>
-                <w:color w:val="000000"/>
-                <w:sz w:val="22"/>
-                <w:lang w:val="en-US"/>
-              </w:rPr>
-              <w:t>)</w:t>
+              <w:t>(_currentState)</w:t>
             </w:r>
           </w:p>
           <w:p>
@@ -2645,27 +2505,7 @@
                 <w:sz w:val="22"/>
                 <w:lang w:val="en-US"/>
               </w:rPr>
-              <w:t xml:space="preserve"> </w:t>
-            </w:r>
-            <w:proofErr w:type="spellStart"/>
-            <w:r>
-              <w:rPr>
-                <w:rFonts w:ascii="Consolas" w:hAnsi="Consolas" w:cs="Consolas"/>
-                <w:color w:val="000000"/>
-                <w:sz w:val="22"/>
-                <w:lang w:val="en-US"/>
-              </w:rPr>
-              <w:t>ColorState.green</w:t>
-            </w:r>
-            <w:proofErr w:type="spellEnd"/>
-            <w:r>
-              <w:rPr>
-                <w:rFonts w:ascii="Consolas" w:hAnsi="Consolas" w:cs="Consolas"/>
-                <w:color w:val="000000"/>
-                <w:sz w:val="22"/>
-                <w:lang w:val="en-US"/>
-              </w:rPr>
-              <w:t>:</w:t>
+              <w:t xml:space="preserve"> ColorState.green:</w:t>
             </w:r>
           </w:p>
           <w:p>
@@ -2690,25 +2530,14 @@
               </w:rPr>
               <w:t xml:space="preserve">      </w:t>
             </w:r>
-            <w:proofErr w:type="spellStart"/>
-            <w:r>
-              <w:rPr>
-                <w:rFonts w:ascii="Consolas" w:hAnsi="Consolas" w:cs="Consolas"/>
-                <w:color w:val="000000"/>
-                <w:sz w:val="22"/>
-                <w:lang w:val="en-US"/>
-              </w:rPr>
-              <w:t>TurnYellow</w:t>
-            </w:r>
-            <w:proofErr w:type="spellEnd"/>
-            <w:r>
-              <w:rPr>
-                <w:rFonts w:ascii="Consolas" w:hAnsi="Consolas" w:cs="Consolas"/>
-                <w:color w:val="000000"/>
-                <w:sz w:val="22"/>
-                <w:lang w:val="en-US"/>
-              </w:rPr>
-              <w:t>();</w:t>
+            <w:r>
+              <w:rPr>
+                <w:rFonts w:ascii="Consolas" w:hAnsi="Consolas" w:cs="Consolas"/>
+                <w:color w:val="000000"/>
+                <w:sz w:val="22"/>
+                <w:lang w:val="en-US"/>
+              </w:rPr>
+              <w:t>TurnYellow();</w:t>
             </w:r>
           </w:p>
           <w:p>
@@ -2794,47 +2623,7 @@
                 <w:sz w:val="22"/>
                 <w:lang w:val="en-US"/>
               </w:rPr>
-              <w:t xml:space="preserve"> </w:t>
-            </w:r>
-            <w:proofErr w:type="spellStart"/>
-            <w:r>
-              <w:rPr>
-                <w:rFonts w:ascii="Consolas" w:hAnsi="Consolas" w:cs="Consolas"/>
-                <w:color w:val="000000"/>
-                <w:sz w:val="22"/>
-                <w:lang w:val="en-US"/>
-              </w:rPr>
-              <w:t>WaitForSeconds</w:t>
-            </w:r>
-            <w:proofErr w:type="spellEnd"/>
-            <w:r>
-              <w:rPr>
-                <w:rFonts w:ascii="Consolas" w:hAnsi="Consolas" w:cs="Consolas"/>
-                <w:color w:val="000000"/>
-                <w:sz w:val="22"/>
-                <w:lang w:val="en-US"/>
-              </w:rPr>
-              <w:t>(</w:t>
-            </w:r>
-            <w:proofErr w:type="spellStart"/>
-            <w:r>
-              <w:rPr>
-                <w:rFonts w:ascii="Consolas" w:hAnsi="Consolas" w:cs="Consolas"/>
-                <w:color w:val="000000"/>
-                <w:sz w:val="22"/>
-                <w:lang w:val="en-US"/>
-              </w:rPr>
-              <w:t>yellowTime</w:t>
-            </w:r>
-            <w:proofErr w:type="spellEnd"/>
-            <w:r>
-              <w:rPr>
-                <w:rFonts w:ascii="Consolas" w:hAnsi="Consolas" w:cs="Consolas"/>
-                <w:color w:val="000000"/>
-                <w:sz w:val="22"/>
-                <w:lang w:val="en-US"/>
-              </w:rPr>
-              <w:t>);</w:t>
+              <w:t xml:space="preserve"> WaitForSeconds(yellowTime);</w:t>
             </w:r>
           </w:p>
           <w:p>
@@ -2933,7 +2722,7 @@
       <w:pPr>
         <w:pStyle w:val="Heading1"/>
       </w:pPr>
-      <w:bookmarkStart w:id="5" w:name="_Toc95335262"/>
+      <w:bookmarkStart w:id="5" w:name="_Toc95341810"/>
       <w:r>
         <w:t>Citizen</w:t>
       </w:r>
@@ -2962,7 +2751,6 @@
         </w:rPr>
         <w:t>Assets/Scripts/</w:t>
       </w:r>
-      <w:proofErr w:type="spellStart"/>
       <w:r>
         <w:rPr>
           <w:rStyle w:val="SubtleEmphasis"/>
@@ -2979,7 +2767,6 @@
         </w:rPr>
         <w:t>.cs</w:t>
       </w:r>
-      <w:proofErr w:type="spellEnd"/>
     </w:p>
     <w:p>
       <w:r>
@@ -3061,29 +2848,8 @@
                 <w:sz w:val="22"/>
                 <w:lang w:val="en-US"/>
               </w:rPr>
-              <w:t xml:space="preserve"> </w:t>
-            </w:r>
-            <w:proofErr w:type="spellStart"/>
-            <w:r>
-              <w:rPr>
-                <w:rFonts w:ascii="Consolas" w:hAnsi="Consolas" w:cs="Consolas"/>
-                <w:color w:val="000000"/>
-                <w:sz w:val="22"/>
-                <w:lang w:val="en-US"/>
-              </w:rPr>
-              <w:t>GameObject</w:t>
-            </w:r>
-            <w:proofErr w:type="spellEnd"/>
-            <w:r>
-              <w:rPr>
-                <w:rFonts w:ascii="Consolas" w:hAnsi="Consolas" w:cs="Consolas"/>
-                <w:color w:val="000000"/>
-                <w:sz w:val="22"/>
-                <w:lang w:val="en-US"/>
-              </w:rPr>
-              <w:t xml:space="preserve"> </w:t>
-            </w:r>
-            <w:proofErr w:type="spellStart"/>
+              <w:t xml:space="preserve"> GameObject </w:t>
+            </w:r>
             <w:r>
               <w:rPr>
                 <w:rFonts w:ascii="Consolas" w:hAnsi="Consolas" w:cs="Consolas"/>
@@ -3093,7 +2859,6 @@
               </w:rPr>
               <w:t>citizenTemplate</w:t>
             </w:r>
-            <w:proofErr w:type="spellEnd"/>
             <w:r>
               <w:rPr>
                 <w:rFonts w:ascii="Consolas" w:hAnsi="Consolas" w:cs="Consolas"/>
@@ -3201,27 +2966,7 @@
                 <w:sz w:val="22"/>
                 <w:lang w:val="en-US"/>
               </w:rPr>
-              <w:t xml:space="preserve"> </w:t>
-            </w:r>
-            <w:proofErr w:type="spellStart"/>
-            <w:r>
-              <w:rPr>
-                <w:rFonts w:ascii="Consolas" w:hAnsi="Consolas" w:cs="Consolas"/>
-                <w:color w:val="000000"/>
-                <w:sz w:val="22"/>
-                <w:lang w:val="en-US"/>
-              </w:rPr>
-              <w:t>lengthAlongSidewalk</w:t>
-            </w:r>
-            <w:proofErr w:type="spellEnd"/>
-            <w:r>
-              <w:rPr>
-                <w:rFonts w:ascii="Consolas" w:hAnsi="Consolas" w:cs="Consolas"/>
-                <w:color w:val="000000"/>
-                <w:sz w:val="22"/>
-                <w:lang w:val="en-US"/>
-              </w:rPr>
-              <w:t xml:space="preserve">;     </w:t>
+              <w:t xml:space="preserve"> lengthAlongSidewalk;     </w:t>
             </w:r>
           </w:p>
           <w:p>
@@ -3271,27 +3016,7 @@
                 <w:sz w:val="22"/>
                 <w:lang w:val="en-US"/>
               </w:rPr>
-              <w:t xml:space="preserve"> </w:t>
-            </w:r>
-            <w:proofErr w:type="spellStart"/>
-            <w:r>
-              <w:rPr>
-                <w:rFonts w:ascii="Consolas" w:hAnsi="Consolas" w:cs="Consolas"/>
-                <w:color w:val="000000"/>
-                <w:sz w:val="22"/>
-                <w:lang w:val="en-US"/>
-              </w:rPr>
-              <w:t>lengthAcrossSidewalk</w:t>
-            </w:r>
-            <w:proofErr w:type="spellEnd"/>
-            <w:r>
-              <w:rPr>
-                <w:rFonts w:ascii="Consolas" w:hAnsi="Consolas" w:cs="Consolas"/>
-                <w:color w:val="000000"/>
-                <w:sz w:val="22"/>
-                <w:lang w:val="en-US"/>
-              </w:rPr>
-              <w:t xml:space="preserve">;     </w:t>
+              <w:t xml:space="preserve"> lengthAcrossSidewalk;     </w:t>
             </w:r>
           </w:p>
           <w:p>
@@ -3342,27 +3067,7 @@
                 <w:sz w:val="22"/>
                 <w:lang w:val="en-US"/>
               </w:rPr>
-              <w:t xml:space="preserve"> </w:t>
-            </w:r>
-            <w:proofErr w:type="spellStart"/>
-            <w:r>
-              <w:rPr>
-                <w:rFonts w:ascii="Consolas" w:hAnsi="Consolas" w:cs="Consolas"/>
-                <w:color w:val="000000"/>
-                <w:sz w:val="22"/>
-                <w:lang w:val="en-US"/>
-              </w:rPr>
-              <w:t>baseDestination</w:t>
-            </w:r>
-            <w:proofErr w:type="spellEnd"/>
-            <w:r>
-              <w:rPr>
-                <w:rFonts w:ascii="Consolas" w:hAnsi="Consolas" w:cs="Consolas"/>
-                <w:color w:val="000000"/>
-                <w:sz w:val="22"/>
-                <w:lang w:val="en-US"/>
-              </w:rPr>
-              <w:t>;</w:t>
+              <w:t xml:space="preserve"> baseDestination;</w:t>
             </w:r>
             <w:r>
               <w:rPr>
@@ -3536,65 +3241,14 @@
               </w:rPr>
               <w:t xml:space="preserve"> </w:t>
             </w:r>
-            <w:proofErr w:type="spellStart"/>
-            <w:r>
-              <w:rPr>
-                <w:rFonts w:ascii="Consolas" w:hAnsi="Consolas" w:cs="Consolas"/>
-                <w:color w:val="000000"/>
-                <w:sz w:val="22"/>
-                <w:lang w:val="en-US"/>
-              </w:rPr>
-              <w:t>spawnPosition</w:t>
-            </w:r>
-            <w:proofErr w:type="spellEnd"/>
-            <w:r>
-              <w:rPr>
-                <w:rFonts w:ascii="Consolas" w:hAnsi="Consolas" w:cs="Consolas"/>
-                <w:color w:val="000000"/>
-                <w:sz w:val="22"/>
-                <w:lang w:val="en-US"/>
-              </w:rPr>
-              <w:t xml:space="preserve"> = </w:t>
-            </w:r>
-            <w:proofErr w:type="spellStart"/>
-            <w:r>
-              <w:rPr>
-                <w:rFonts w:ascii="Consolas" w:hAnsi="Consolas" w:cs="Consolas"/>
-                <w:color w:val="000000"/>
-                <w:sz w:val="22"/>
-                <w:lang w:val="en-US"/>
-              </w:rPr>
-              <w:t>Utilities.GenerateValidPositionCapsule</w:t>
-            </w:r>
-            <w:proofErr w:type="spellEnd"/>
-            <w:r>
-              <w:rPr>
-                <w:rFonts w:ascii="Consolas" w:hAnsi="Consolas" w:cs="Consolas"/>
-                <w:color w:val="000000"/>
-                <w:sz w:val="22"/>
-                <w:lang w:val="en-US"/>
-              </w:rPr>
-              <w:t>(</w:t>
-            </w:r>
-            <w:proofErr w:type="spellStart"/>
-            <w:r>
-              <w:rPr>
-                <w:rFonts w:ascii="Consolas" w:hAnsi="Consolas" w:cs="Consolas"/>
-                <w:color w:val="000000"/>
-                <w:sz w:val="22"/>
-                <w:lang w:val="en-US"/>
-              </w:rPr>
-              <w:t>transform.position</w:t>
-            </w:r>
-            <w:proofErr w:type="spellEnd"/>
-            <w:r>
-              <w:rPr>
-                <w:rFonts w:ascii="Consolas" w:hAnsi="Consolas" w:cs="Consolas"/>
-                <w:color w:val="000000"/>
-                <w:sz w:val="22"/>
-                <w:lang w:val="en-US"/>
-              </w:rPr>
-              <w:t>,</w:t>
+            <w:r>
+              <w:rPr>
+                <w:rFonts w:ascii="Consolas" w:hAnsi="Consolas" w:cs="Consolas"/>
+                <w:color w:val="000000"/>
+                <w:sz w:val="22"/>
+                <w:lang w:val="en-US"/>
+              </w:rPr>
+              <w:t>spawnPosition = Utilities.GenerateValidPositionCapsule(transform.position,</w:t>
             </w:r>
           </w:p>
           <w:p>
@@ -3628,25 +3282,14 @@
               </w:rPr>
               <w:t xml:space="preserve">                   </w:t>
             </w:r>
-            <w:proofErr w:type="spellStart"/>
-            <w:r>
-              <w:rPr>
-                <w:rFonts w:ascii="Consolas" w:hAnsi="Consolas" w:cs="Consolas"/>
-                <w:color w:val="000000"/>
-                <w:sz w:val="22"/>
-                <w:lang w:val="en-US"/>
-              </w:rPr>
-              <w:t>citizenTemplate.transform.localScale.y</w:t>
-            </w:r>
-            <w:proofErr w:type="spellEnd"/>
-            <w:r>
-              <w:rPr>
-                <w:rFonts w:ascii="Consolas" w:hAnsi="Consolas" w:cs="Consolas"/>
-                <w:color w:val="000000"/>
-                <w:sz w:val="22"/>
-                <w:lang w:val="en-US"/>
-              </w:rPr>
-              <w:t>,</w:t>
+            <w:r>
+              <w:rPr>
+                <w:rFonts w:ascii="Consolas" w:hAnsi="Consolas" w:cs="Consolas"/>
+                <w:color w:val="000000"/>
+                <w:sz w:val="22"/>
+                <w:lang w:val="en-US"/>
+              </w:rPr>
+              <w:t>citizenTemplate.transform.localScale.y,</w:t>
             </w:r>
           </w:p>
           <w:p>
@@ -3680,25 +3323,14 @@
               </w:rPr>
               <w:t xml:space="preserve">                   </w:t>
             </w:r>
-            <w:proofErr w:type="spellStart"/>
-            <w:r>
-              <w:rPr>
-                <w:rFonts w:ascii="Consolas" w:hAnsi="Consolas" w:cs="Consolas"/>
-                <w:color w:val="000000"/>
-                <w:sz w:val="22"/>
-                <w:lang w:val="en-US"/>
-              </w:rPr>
-              <w:t>citizenTemplate.transform.localScale</w:t>
-            </w:r>
-            <w:proofErr w:type="spellEnd"/>
-            <w:r>
-              <w:rPr>
-                <w:rFonts w:ascii="Consolas" w:hAnsi="Consolas" w:cs="Consolas"/>
-                <w:color w:val="000000"/>
-                <w:sz w:val="22"/>
-                <w:lang w:val="en-US"/>
-              </w:rPr>
-              <w:t>,</w:t>
+            <w:r>
+              <w:rPr>
+                <w:rFonts w:ascii="Consolas" w:hAnsi="Consolas" w:cs="Consolas"/>
+                <w:color w:val="000000"/>
+                <w:sz w:val="22"/>
+                <w:lang w:val="en-US"/>
+              </w:rPr>
+              <w:t>citizenTemplate.transform.localScale,</w:t>
             </w:r>
           </w:p>
           <w:p>
@@ -3732,25 +3364,14 @@
               </w:rPr>
               <w:t xml:space="preserve">                   </w:t>
             </w:r>
-            <w:proofErr w:type="spellStart"/>
-            <w:r>
-              <w:rPr>
-                <w:rFonts w:ascii="Consolas" w:hAnsi="Consolas" w:cs="Consolas"/>
-                <w:color w:val="000000"/>
-                <w:sz w:val="22"/>
-                <w:lang w:val="en-US"/>
-              </w:rPr>
-              <w:t>lengthAcrossSidewalk</w:t>
-            </w:r>
-            <w:proofErr w:type="spellEnd"/>
-            <w:r>
-              <w:rPr>
-                <w:rFonts w:ascii="Consolas" w:hAnsi="Consolas" w:cs="Consolas"/>
-                <w:color w:val="000000"/>
-                <w:sz w:val="22"/>
-                <w:lang w:val="en-US"/>
-              </w:rPr>
-              <w:t xml:space="preserve"> * 0.5f,</w:t>
+            <w:r>
+              <w:rPr>
+                <w:rFonts w:ascii="Consolas" w:hAnsi="Consolas" w:cs="Consolas"/>
+                <w:color w:val="000000"/>
+                <w:sz w:val="22"/>
+                <w:lang w:val="en-US"/>
+              </w:rPr>
+              <w:t>lengthAcrossSidewalk * 0.5f,</w:t>
             </w:r>
           </w:p>
           <w:p>
@@ -3784,25 +3405,14 @@
               </w:rPr>
               <w:t xml:space="preserve">                   </w:t>
             </w:r>
-            <w:proofErr w:type="spellStart"/>
-            <w:r>
-              <w:rPr>
-                <w:rFonts w:ascii="Consolas" w:hAnsi="Consolas" w:cs="Consolas"/>
-                <w:color w:val="000000"/>
-                <w:sz w:val="22"/>
-                <w:lang w:val="en-US"/>
-              </w:rPr>
-              <w:t>lengthAlongSidewalk</w:t>
-            </w:r>
-            <w:proofErr w:type="spellEnd"/>
-            <w:r>
-              <w:rPr>
-                <w:rFonts w:ascii="Consolas" w:hAnsi="Consolas" w:cs="Consolas"/>
-                <w:color w:val="000000"/>
-                <w:sz w:val="22"/>
-                <w:lang w:val="en-US"/>
-              </w:rPr>
-              <w:t xml:space="preserve">, </w:t>
+            <w:r>
+              <w:rPr>
+                <w:rFonts w:ascii="Consolas" w:hAnsi="Consolas" w:cs="Consolas"/>
+                <w:color w:val="000000"/>
+                <w:sz w:val="22"/>
+                <w:lang w:val="en-US"/>
+              </w:rPr>
+              <w:t xml:space="preserve">lengthAlongSidewalk, </w:t>
             </w:r>
           </w:p>
           <w:p>
@@ -3836,25 +3446,14 @@
               </w:rPr>
               <w:t xml:space="preserve">                   </w:t>
             </w:r>
-            <w:proofErr w:type="spellStart"/>
-            <w:r>
-              <w:rPr>
-                <w:rFonts w:ascii="Consolas" w:hAnsi="Consolas" w:cs="Consolas"/>
-                <w:color w:val="000000"/>
-                <w:sz w:val="22"/>
-                <w:lang w:val="en-US"/>
-              </w:rPr>
-              <w:t>transform.right</w:t>
-            </w:r>
-            <w:proofErr w:type="spellEnd"/>
-            <w:r>
-              <w:rPr>
-                <w:rFonts w:ascii="Consolas" w:hAnsi="Consolas" w:cs="Consolas"/>
-                <w:color w:val="000000"/>
-                <w:sz w:val="22"/>
-                <w:lang w:val="en-US"/>
-              </w:rPr>
-              <w:t>);</w:t>
+            <w:r>
+              <w:rPr>
+                <w:rFonts w:ascii="Consolas" w:hAnsi="Consolas" w:cs="Consolas"/>
+                <w:color w:val="000000"/>
+                <w:sz w:val="22"/>
+                <w:lang w:val="en-US"/>
+              </w:rPr>
+              <w:t>transform.right);</w:t>
             </w:r>
           </w:p>
         </w:tc>
@@ -3988,15 +3587,7 @@
         <w:t xml:space="preserve"> </w:t>
       </w:r>
       <w:r>
-        <w:t xml:space="preserve">empty </w:t>
-      </w:r>
-      <w:proofErr w:type="spellStart"/>
-      <w:r>
-        <w:t>GameObjects</w:t>
-      </w:r>
-      <w:proofErr w:type="spellEnd"/>
-      <w:r>
-        <w:t xml:space="preserve"> as </w:t>
+        <w:t xml:space="preserve">empty GameObjects as </w:t>
       </w:r>
       <w:r>
         <w:t>targets</w:t>
@@ -4033,7 +3624,7 @@
       <w:pPr>
         <w:pStyle w:val="Heading1"/>
       </w:pPr>
-      <w:bookmarkStart w:id="6" w:name="_Toc95335263"/>
+      <w:bookmarkStart w:id="6" w:name="_Toc95341811"/>
       <w:r>
         <w:t xml:space="preserve">Citizen </w:t>
       </w:r>
@@ -4069,7 +3660,6 @@
         </w:rPr>
         <w:t>Agents/</w:t>
       </w:r>
-      <w:proofErr w:type="spellStart"/>
       <w:r>
         <w:rPr>
           <w:rStyle w:val="SubtleEmphasis"/>
@@ -4078,7 +3668,6 @@
         </w:rPr>
         <w:t>Crosser.cs</w:t>
       </w:r>
-      <w:proofErr w:type="spellEnd"/>
     </w:p>
     <w:p>
       <w:r>
@@ -4094,14 +3683,12 @@
         <w:t xml:space="preserve">from </w:t>
       </w:r>
       <w:hyperlink r:id="rId13" w:history="1">
-        <w:proofErr w:type="spellStart"/>
         <w:r>
           <w:rPr>
             <w:rStyle w:val="Hyperlink"/>
           </w:rPr>
           <w:t>Mixamo</w:t>
         </w:r>
-        <w:proofErr w:type="spellEnd"/>
       </w:hyperlink>
       <w:r>
         <w:t>)</w:t>
@@ -4319,7 +3906,16 @@
         <w:t xml:space="preserve"> more detail, l</w:t>
       </w:r>
       <w:r>
-        <w:t>et’s start by describing briefly how the</w:t>
+        <w:t>et’s start by describing</w:t>
+      </w:r>
+      <w:r>
+        <w:t xml:space="preserve"> </w:t>
+      </w:r>
+      <w:r>
+        <w:t>at an higher abstraction level</w:t>
+      </w:r>
+      <w:r>
+        <w:t xml:space="preserve"> how the</w:t>
       </w:r>
       <w:r>
         <w:t xml:space="preserve"> citizen</w:t>
@@ -4331,16 +3927,7 @@
         <w:t xml:space="preserve"> </w:t>
       </w:r>
       <w:r>
-        <w:t xml:space="preserve">at </w:t>
-      </w:r>
-      <w:r>
-        <w:t>a</w:t>
-      </w:r>
-      <w:r>
-        <w:t xml:space="preserve"> higher level</w:t>
-      </w:r>
-      <w:r>
-        <w:t xml:space="preserve"> after being spawned</w:t>
+        <w:t>after being spawned</w:t>
       </w:r>
       <w:r>
         <w:t>:</w:t>
@@ -4441,15 +4028,7 @@
         <w:t>When the destination is reached, the agent will be</w:t>
       </w:r>
       <w:r>
-        <w:t xml:space="preserve"> “</w:t>
-      </w:r>
-      <w:proofErr w:type="spellStart"/>
-      <w:r>
-        <w:t>despawned</w:t>
-      </w:r>
-      <w:proofErr w:type="spellEnd"/>
-      <w:r>
-        <w:t>”, which means it’s</w:t>
+        <w:t xml:space="preserve"> “despawned”, which means it’s</w:t>
       </w:r>
       <w:r>
         <w:t xml:space="preserve"> </w:t>
@@ -4540,7 +4119,7 @@
       <w:pPr>
         <w:pStyle w:val="Heading2"/>
       </w:pPr>
-      <w:bookmarkStart w:id="7" w:name="_Toc95335264"/>
+      <w:bookmarkStart w:id="7" w:name="_Toc95341812"/>
       <w:r>
         <w:t>Decision tree</w:t>
       </w:r>
@@ -4596,7 +4175,6 @@
         </w:rPr>
         <w:t>Assets/Scripts/</w:t>
       </w:r>
-      <w:proofErr w:type="spellStart"/>
       <w:r>
         <w:rPr>
           <w:i/>
@@ -4613,7 +4191,6 @@
         </w:rPr>
         <w:t>.cs</w:t>
       </w:r>
-      <w:proofErr w:type="spellEnd"/>
       <w:r>
         <w:t>)</w:t>
       </w:r>
@@ -4706,7 +4283,7 @@
       </w:tblGrid>
       <w:tr>
         <w:trPr>
-          <w:trHeight w:val="2491"/>
+          <w:trHeight w:val="2916"/>
           <w:jc w:val="center"/>
         </w:trPr>
         <w:tc>
@@ -4742,27 +4319,7 @@
                 <w:sz w:val="22"/>
                 <w:lang w:val="en-US"/>
               </w:rPr>
-              <w:t xml:space="preserve"> Transform </w:t>
-            </w:r>
-            <w:proofErr w:type="spellStart"/>
-            <w:r>
-              <w:rPr>
-                <w:rFonts w:ascii="Consolas" w:hAnsi="Consolas" w:cs="Consolas"/>
-                <w:color w:val="000000"/>
-                <w:sz w:val="22"/>
-                <w:lang w:val="en-US"/>
-              </w:rPr>
-              <w:t>baseDestination</w:t>
-            </w:r>
-            <w:proofErr w:type="spellEnd"/>
-            <w:r>
-              <w:rPr>
-                <w:rFonts w:ascii="Consolas" w:hAnsi="Consolas" w:cs="Consolas"/>
-                <w:color w:val="000000"/>
-                <w:sz w:val="22"/>
-                <w:lang w:val="en-US"/>
-              </w:rPr>
-              <w:t xml:space="preserve">;   </w:t>
+              <w:t xml:space="preserve"> Transform baseDestination;   </w:t>
             </w:r>
           </w:p>
           <w:p>
@@ -4817,27 +4374,7 @@
                 <w:sz w:val="22"/>
                 <w:lang w:val="en-US"/>
               </w:rPr>
-              <w:t xml:space="preserve"> Vector3 </w:t>
-            </w:r>
-            <w:proofErr w:type="spellStart"/>
-            <w:r>
-              <w:rPr>
-                <w:rFonts w:ascii="Consolas" w:hAnsi="Consolas" w:cs="Consolas"/>
-                <w:color w:val="000000"/>
-                <w:sz w:val="22"/>
-                <w:lang w:val="en-US"/>
-              </w:rPr>
-              <w:t>startPosition</w:t>
-            </w:r>
-            <w:proofErr w:type="spellEnd"/>
-            <w:r>
-              <w:rPr>
-                <w:rFonts w:ascii="Consolas" w:hAnsi="Consolas" w:cs="Consolas"/>
-                <w:color w:val="000000"/>
-                <w:sz w:val="22"/>
-                <w:lang w:val="en-US"/>
-              </w:rPr>
-              <w:t xml:space="preserve">;              </w:t>
+              <w:t xml:space="preserve"> Vector3 startPosition;              </w:t>
             </w:r>
           </w:p>
           <w:p>
@@ -4869,27 +4406,7 @@
                 <w:sz w:val="22"/>
                 <w:lang w:val="en-US"/>
               </w:rPr>
-              <w:t xml:space="preserve"> Vector3 </w:t>
-            </w:r>
-            <w:proofErr w:type="spellStart"/>
-            <w:r>
-              <w:rPr>
-                <w:rFonts w:ascii="Consolas" w:hAnsi="Consolas" w:cs="Consolas"/>
-                <w:color w:val="000000"/>
-                <w:sz w:val="22"/>
-                <w:lang w:val="en-US"/>
-              </w:rPr>
-              <w:t>firstCrossingCheckpoint</w:t>
-            </w:r>
-            <w:proofErr w:type="spellEnd"/>
-            <w:r>
-              <w:rPr>
-                <w:rFonts w:ascii="Consolas" w:hAnsi="Consolas" w:cs="Consolas"/>
-                <w:color w:val="000000"/>
-                <w:sz w:val="22"/>
-                <w:lang w:val="en-US"/>
-              </w:rPr>
-              <w:t xml:space="preserve">;    </w:t>
+              <w:t xml:space="preserve"> Vector3 firstCrossingCheckpoint;    </w:t>
             </w:r>
           </w:p>
           <w:p>
@@ -4921,19 +4438,8 @@
                 <w:sz w:val="22"/>
                 <w:lang w:val="en-US"/>
               </w:rPr>
-              <w:t xml:space="preserve"> Vector3 </w:t>
-            </w:r>
-            <w:proofErr w:type="spellStart"/>
-            <w:r>
-              <w:rPr>
-                <w:rFonts w:ascii="Consolas" w:hAnsi="Consolas" w:cs="Consolas"/>
-                <w:color w:val="000000"/>
-                <w:sz w:val="22"/>
-                <w:lang w:val="en-US"/>
-              </w:rPr>
-              <w:t>secondCrossingCheckpoint</w:t>
-            </w:r>
-            <w:proofErr w:type="spellEnd"/>
+              <w:t xml:space="preserve"> Vector3 secondCrossingCheckpoint</w:t>
+            </w:r>
           </w:p>
           <w:p>
             <w:pPr>
@@ -5028,19 +4534,8 @@
                 <w:sz w:val="22"/>
                 <w:lang w:val="en-US"/>
               </w:rPr>
-              <w:t xml:space="preserve"> </w:t>
-            </w:r>
-            <w:proofErr w:type="spellStart"/>
-            <w:r>
-              <w:rPr>
-                <w:rFonts w:ascii="Consolas" w:hAnsi="Consolas" w:cs="Consolas"/>
-                <w:color w:val="000000"/>
-                <w:sz w:val="22"/>
-                <w:lang w:val="en-US"/>
-              </w:rPr>
-              <w:t>destinationOffset</w:t>
-            </w:r>
-            <w:proofErr w:type="spellEnd"/>
+              <w:t xml:space="preserve"> destinationOffset</w:t>
+            </w:r>
             <w:r>
               <w:rPr>
                 <w:rFonts w:ascii="Consolas" w:hAnsi="Consolas" w:cs="Consolas"/>
@@ -5094,27 +4589,7 @@
                 <w:sz w:val="22"/>
                 <w:lang w:val="en-US"/>
               </w:rPr>
-              <w:t xml:space="preserve"> Vector3 </w:t>
-            </w:r>
-            <w:proofErr w:type="spellStart"/>
-            <w:r>
-              <w:rPr>
-                <w:rFonts w:ascii="Consolas" w:hAnsi="Consolas" w:cs="Consolas"/>
-                <w:color w:val="000000"/>
-                <w:sz w:val="22"/>
-                <w:lang w:val="en-US"/>
-              </w:rPr>
-              <w:t>halfCrossingTowards</w:t>
-            </w:r>
-            <w:proofErr w:type="spellEnd"/>
-            <w:r>
-              <w:rPr>
-                <w:rFonts w:ascii="Consolas" w:hAnsi="Consolas" w:cs="Consolas"/>
-                <w:color w:val="000000"/>
-                <w:sz w:val="22"/>
-                <w:lang w:val="en-US"/>
-              </w:rPr>
-              <w:t xml:space="preserve">;            </w:t>
+              <w:t xml:space="preserve"> Vector3 halfCrossingTowards;            </w:t>
             </w:r>
           </w:p>
           <w:p>
@@ -5146,19 +4621,8 @@
                 <w:sz w:val="22"/>
                 <w:lang w:val="en-US"/>
               </w:rPr>
-              <w:t xml:space="preserve"> Vector3 </w:t>
-            </w:r>
-            <w:proofErr w:type="spellStart"/>
-            <w:r>
-              <w:rPr>
-                <w:rFonts w:ascii="Consolas" w:hAnsi="Consolas" w:cs="Consolas"/>
-                <w:color w:val="000000"/>
-                <w:sz w:val="22"/>
-                <w:lang w:val="en-US"/>
-              </w:rPr>
-              <w:t>secondCheckpointTowards</w:t>
-            </w:r>
-            <w:proofErr w:type="spellEnd"/>
+              <w:t xml:space="preserve"> Vector3 secondCheckpointTowards</w:t>
+            </w:r>
             <w:r>
               <w:rPr>
                 <w:rFonts w:ascii="Consolas" w:hAnsi="Consolas" w:cs="Consolas"/>
@@ -5181,7 +4645,6 @@
         </w:numPr>
         <w:spacing w:before="240"/>
       </w:pPr>
-      <w:proofErr w:type="spellStart"/>
       <w:r>
         <w:rPr>
           <w:rFonts w:ascii="Consolas" w:hAnsi="Consolas" w:cs="Consolas"/>
@@ -5191,7 +4654,6 @@
         </w:rPr>
         <w:t>baseDestination</w:t>
       </w:r>
-      <w:proofErr w:type="spellEnd"/>
       <w:r>
         <w:rPr>
           <w:rFonts w:ascii="Consolas" w:hAnsi="Consolas" w:cs="Consolas"/>
@@ -5214,7 +4676,6 @@
         </w:numPr>
         <w:spacing w:before="240"/>
       </w:pPr>
-      <w:proofErr w:type="spellStart"/>
       <w:r>
         <w:rPr>
           <w:rFonts w:ascii="Consolas" w:hAnsi="Consolas" w:cs="Consolas"/>
@@ -5224,7 +4685,6 @@
         </w:rPr>
         <w:t>startPosition</w:t>
       </w:r>
-      <w:proofErr w:type="spellEnd"/>
       <w:r>
         <w:rPr>
           <w:rFonts w:ascii="Consolas" w:hAnsi="Consolas" w:cs="Consolas"/>
@@ -5247,7 +4707,6 @@
         </w:numPr>
         <w:spacing w:before="240"/>
       </w:pPr>
-      <w:proofErr w:type="spellStart"/>
       <w:r>
         <w:rPr>
           <w:rFonts w:ascii="Consolas" w:hAnsi="Consolas" w:cs="Consolas"/>
@@ -5257,7 +4716,6 @@
         </w:rPr>
         <w:t>firstCrossingCheckpoint</w:t>
       </w:r>
-      <w:proofErr w:type="spellEnd"/>
       <w:r>
         <w:rPr>
           <w:rFonts w:ascii="Consolas" w:hAnsi="Consolas" w:cs="Consolas"/>
@@ -5273,7 +4731,6 @@
       <w:r>
         <w:t xml:space="preserve">from </w:t>
       </w:r>
-      <w:proofErr w:type="spellStart"/>
       <w:r>
         <w:rPr>
           <w:rFonts w:ascii="Consolas" w:hAnsi="Consolas" w:cs="Consolas"/>
@@ -5283,7 +4740,6 @@
         </w:rPr>
         <w:t>startPosition</w:t>
       </w:r>
-      <w:proofErr w:type="spellEnd"/>
       <w:r>
         <w:t xml:space="preserve"> </w:t>
       </w:r>
@@ -5303,7 +4759,6 @@
         </w:numPr>
         <w:spacing w:before="240"/>
       </w:pPr>
-      <w:proofErr w:type="spellStart"/>
       <w:r>
         <w:rPr>
           <w:rFonts w:ascii="Consolas" w:hAnsi="Consolas" w:cs="Consolas"/>
@@ -5313,7 +4768,6 @@
         </w:rPr>
         <w:t>secondCrossingCheckpoint</w:t>
       </w:r>
-      <w:proofErr w:type="spellEnd"/>
       <w:r>
         <w:rPr>
           <w:rFonts w:ascii="Consolas" w:hAnsi="Consolas" w:cs="Consolas"/>
@@ -5375,7 +4829,6 @@
       <w:r>
         <w:t xml:space="preserve"> away from it by </w:t>
       </w:r>
-      <w:proofErr w:type="spellStart"/>
       <w:r>
         <w:rPr>
           <w:rFonts w:ascii="Consolas" w:hAnsi="Consolas" w:cs="Consolas"/>
@@ -5385,7 +4838,6 @@
         </w:rPr>
         <w:t>destinationOffset</w:t>
       </w:r>
-      <w:proofErr w:type="spellEnd"/>
       <w:r>
         <w:t xml:space="preserve"> </w:t>
       </w:r>
@@ -5402,7 +4854,6 @@
         </w:numPr>
         <w:spacing w:before="240"/>
       </w:pPr>
-      <w:proofErr w:type="spellStart"/>
       <w:r>
         <w:rPr>
           <w:rFonts w:ascii="Consolas" w:hAnsi="Consolas" w:cs="Consolas"/>
@@ -5412,7 +4863,6 @@
         </w:rPr>
         <w:t>halfCrossingTowards</w:t>
       </w:r>
-      <w:proofErr w:type="spellEnd"/>
       <w:r>
         <w:rPr>
           <w:rFonts w:ascii="Consolas" w:hAnsi="Consolas" w:cs="Consolas"/>
@@ -5426,17 +4876,8 @@
         <w:t xml:space="preserve"> the </w:t>
       </w:r>
       <w:r>
-        <w:t xml:space="preserve">forward vector coming from the </w:t>
-      </w:r>
-      <w:proofErr w:type="spellStart"/>
-      <w:r>
-        <w:t>center</w:t>
-      </w:r>
-      <w:proofErr w:type="spellEnd"/>
-      <w:r>
-        <w:t xml:space="preserve"> of the crossing towards </w:t>
-      </w:r>
-      <w:proofErr w:type="spellStart"/>
+        <w:t xml:space="preserve">forward vector coming from the center of the crossing towards </w:t>
+      </w:r>
       <w:r>
         <w:rPr>
           <w:rFonts w:ascii="Consolas" w:hAnsi="Consolas" w:cs="Consolas"/>
@@ -5446,7 +4887,12 @@
         </w:rPr>
         <w:t>firstCrossingCheckpoint</w:t>
       </w:r>
-      <w:proofErr w:type="spellEnd"/>
+      <w:r>
+        <w:t xml:space="preserve"> </w:t>
+      </w:r>
+      <w:r>
+        <w:t>scaled on the crossing’s right vector</w:t>
+      </w:r>
     </w:p>
     <w:p>
       <w:pPr>
@@ -5457,7 +4903,6 @@
         </w:numPr>
         <w:spacing w:before="240"/>
       </w:pPr>
-      <w:proofErr w:type="spellStart"/>
       <w:r>
         <w:rPr>
           <w:rFonts w:ascii="Consolas" w:hAnsi="Consolas" w:cs="Consolas"/>
@@ -5467,7 +4912,6 @@
         </w:rPr>
         <w:t>secondCheckpointTowards</w:t>
       </w:r>
-      <w:proofErr w:type="spellEnd"/>
       <w:r>
         <w:rPr>
           <w:rFonts w:ascii="Consolas" w:hAnsi="Consolas" w:cs="Consolas"/>
@@ -5486,7 +4930,6 @@
       <w:r>
         <w:t xml:space="preserve">from </w:t>
       </w:r>
-      <w:proofErr w:type="spellStart"/>
       <w:r>
         <w:rPr>
           <w:rFonts w:ascii="Consolas" w:hAnsi="Consolas" w:cs="Consolas"/>
@@ -5496,20 +4939,81 @@
         </w:rPr>
         <w:t>secondCrossingCheckpoint</w:t>
       </w:r>
-      <w:proofErr w:type="spellEnd"/>
       <w:r>
         <w:t xml:space="preserve"> </w:t>
       </w:r>
       <w:r>
-        <w:t xml:space="preserve">towards the </w:t>
-      </w:r>
-      <w:proofErr w:type="spellStart"/>
-      <w:r>
-        <w:t>center</w:t>
-      </w:r>
-      <w:proofErr w:type="spellEnd"/>
-      <w:r>
-        <w:t xml:space="preserve"> of the crossing</w:t>
+        <w:t>towards the center of the crossing</w:t>
+      </w:r>
+      <w:r>
+        <w:t xml:space="preserve"> </w:t>
+      </w:r>
+      <w:r>
+        <w:t>scaled on the crossing</w:t>
+      </w:r>
+      <w:r>
+        <w:t>’s</w:t>
+      </w:r>
+      <w:r>
+        <w:t xml:space="preserve"> right vector</w:t>
+      </w:r>
+    </w:p>
+    <w:p>
+      <w:pPr>
+        <w:spacing w:before="240"/>
+      </w:pPr>
+      <w:r>
+        <w:rPr>
+          <w:noProof/>
+        </w:rPr>
+        <w:drawing>
+          <wp:inline distT="0" distB="0" distL="0" distR="0" wp14:anchorId="6FBDF31C" wp14:editId="74315C01">
+            <wp:extent cx="6115050" cy="2962275"/>
+            <wp:effectExtent l="0" t="0" r="0" b="9525"/>
+            <wp:docPr id="8" name="Picture 8"/>
+            <wp:cNvGraphicFramePr>
+              <a:graphicFrameLocks xmlns:a="http://schemas.openxmlformats.org/drawingml/2006/main" noChangeAspect="1"/>
+            </wp:cNvGraphicFramePr>
+            <a:graphic xmlns:a="http://schemas.openxmlformats.org/drawingml/2006/main">
+              <a:graphicData uri="http://schemas.openxmlformats.org/drawingml/2006/picture">
+                <pic:pic xmlns:pic="http://schemas.openxmlformats.org/drawingml/2006/picture">
+                  <pic:nvPicPr>
+                    <pic:cNvPr id="0" name="Picture 1"/>
+                    <pic:cNvPicPr>
+                      <a:picLocks noChangeAspect="1" noChangeArrowheads="1"/>
+                    </pic:cNvPicPr>
+                  </pic:nvPicPr>
+                  <pic:blipFill>
+                    <a:blip r:embed="rId18">
+                      <a:extLst>
+                        <a:ext uri="{28A0092B-C50C-407E-A947-70E740481C1C}">
+                          <a14:useLocalDpi xmlns:a14="http://schemas.microsoft.com/office/drawing/2010/main" val="0"/>
+                        </a:ext>
+                      </a:extLst>
+                    </a:blip>
+                    <a:srcRect/>
+                    <a:stretch>
+                      <a:fillRect/>
+                    </a:stretch>
+                  </pic:blipFill>
+                  <pic:spPr bwMode="auto">
+                    <a:xfrm>
+                      <a:off x="0" y="0"/>
+                      <a:ext cx="6115050" cy="2962275"/>
+                    </a:xfrm>
+                    <a:prstGeom prst="rect">
+                      <a:avLst/>
+                    </a:prstGeom>
+                    <a:noFill/>
+                    <a:ln>
+                      <a:noFill/>
+                    </a:ln>
+                  </pic:spPr>
+                </pic:pic>
+              </a:graphicData>
+            </a:graphic>
+          </wp:inline>
+        </w:drawing>
       </w:r>
     </w:p>
     <w:p>
@@ -5559,6 +5063,7 @@
         <w:spacing w:before="240"/>
       </w:pPr>
       <w:r>
+        <w:lastRenderedPageBreak/>
         <w:t>Without further ado, l</w:t>
       </w:r>
       <w:r>
@@ -5569,7 +5074,7 @@
       <w:pPr>
         <w:pStyle w:val="Heading3"/>
       </w:pPr>
-      <w:bookmarkStart w:id="8" w:name="_Toc95335265"/>
+      <w:bookmarkStart w:id="8" w:name="_Toc95341813"/>
       <w:r>
         <w:t>Decisions</w:t>
       </w:r>
@@ -5642,7 +5147,6 @@
           <w:numId w:val="2"/>
         </w:numPr>
       </w:pPr>
-      <w:proofErr w:type="spellStart"/>
       <w:r>
         <w:rPr>
           <w:rFonts w:ascii="Consolas" w:hAnsi="Consolas" w:cs="Consolas"/>
@@ -5650,25 +5154,32 @@
           <w:szCs w:val="24"/>
           <w:lang w:val="en-US"/>
         </w:rPr>
-        <w:t>hasCrossed</w:t>
-      </w:r>
-      <w:proofErr w:type="spellEnd"/>
+        <w:t>hasCrossed,</w:t>
+      </w:r>
+      <w:r>
+        <w:t xml:space="preserve"> </w:t>
+      </w:r>
+      <w:r>
+        <w:t xml:space="preserve">calculates the dot product between </w:t>
+      </w:r>
       <w:r>
         <w:rPr>
           <w:rFonts w:ascii="Consolas" w:hAnsi="Consolas" w:cs="Consolas"/>
           <w:color w:val="000000"/>
-          <w:szCs w:val="24"/>
+          <w:sz w:val="22"/>
           <w:lang w:val="en-US"/>
         </w:rPr>
-        <w:t>,</w:t>
-      </w:r>
-      <w:r>
-        <w:t xml:space="preserve"> </w:t>
-      </w:r>
-      <w:r>
-        <w:t xml:space="preserve">calculates the dot product between </w:t>
-      </w:r>
-      <w:proofErr w:type="spellStart"/>
+        <w:t>secondCheckpointTowards</w:t>
+      </w:r>
+      <w:r>
+        <w:t xml:space="preserve"> a</w:t>
+      </w:r>
+      <w:r>
+        <w:t>nd</w:t>
+      </w:r>
+      <w:r>
+        <w:t xml:space="preserve"> the vector between </w:t>
+      </w:r>
       <w:r>
         <w:rPr>
           <w:rFonts w:ascii="Consolas" w:hAnsi="Consolas" w:cs="Consolas"/>
@@ -5676,29 +5187,8 @@
           <w:sz w:val="22"/>
           <w:lang w:val="en-US"/>
         </w:rPr>
-        <w:t>secondCheckpointTowards</w:t>
-      </w:r>
-      <w:proofErr w:type="spellEnd"/>
-      <w:r>
-        <w:t xml:space="preserve"> a</w:t>
-      </w:r>
-      <w:r>
-        <w:t>nd</w:t>
-      </w:r>
-      <w:r>
-        <w:t xml:space="preserve"> the vector between </w:t>
-      </w:r>
-      <w:proofErr w:type="spellStart"/>
-      <w:r>
-        <w:rPr>
-          <w:rFonts w:ascii="Consolas" w:hAnsi="Consolas" w:cs="Consolas"/>
-          <w:color w:val="000000"/>
-          <w:sz w:val="22"/>
-          <w:lang w:val="en-US"/>
-        </w:rPr>
         <w:t>secondCrossingCheckpoint</w:t>
       </w:r>
-      <w:proofErr w:type="spellEnd"/>
       <w:r>
         <w:t xml:space="preserve"> and the current agent position</w:t>
       </w:r>
@@ -5717,7 +5207,6 @@
           <w:numId w:val="2"/>
         </w:numPr>
       </w:pPr>
-      <w:proofErr w:type="spellStart"/>
       <w:r>
         <w:rPr>
           <w:rFonts w:ascii="Consolas" w:hAnsi="Consolas" w:cs="Consolas"/>
@@ -5725,17 +5214,7 @@
           <w:szCs w:val="24"/>
           <w:lang w:val="en-US"/>
         </w:rPr>
-        <w:t>isGoalReached</w:t>
-      </w:r>
-      <w:proofErr w:type="spellEnd"/>
-      <w:r>
-        <w:rPr>
-          <w:rFonts w:ascii="Consolas" w:hAnsi="Consolas" w:cs="Consolas"/>
-          <w:color w:val="000000"/>
-          <w:szCs w:val="24"/>
-          <w:lang w:val="en-US"/>
-        </w:rPr>
-        <w:t>,</w:t>
+        <w:t>isGoalReached,</w:t>
       </w:r>
       <w:r>
         <w:t xml:space="preserve"> </w:t>
@@ -5767,7 +5246,6 @@
           <w:numId w:val="2"/>
         </w:numPr>
       </w:pPr>
-      <w:proofErr w:type="spellStart"/>
       <w:r>
         <w:rPr>
           <w:rFonts w:ascii="Consolas" w:hAnsi="Consolas" w:cs="Consolas"/>
@@ -5775,17 +5253,7 @@
           <w:szCs w:val="24"/>
           <w:lang w:val="en-US"/>
         </w:rPr>
-        <w:t>isNearCrossing</w:t>
-      </w:r>
-      <w:proofErr w:type="spellEnd"/>
-      <w:r>
-        <w:rPr>
-          <w:rFonts w:ascii="Consolas" w:hAnsi="Consolas" w:cs="Consolas"/>
-          <w:color w:val="000000"/>
-          <w:szCs w:val="24"/>
-          <w:lang w:val="en-US"/>
-        </w:rPr>
-        <w:t>,</w:t>
+        <w:t>isNearCrossing,</w:t>
       </w:r>
       <w:r>
         <w:t xml:space="preserve"> </w:t>
@@ -5808,7 +5276,6 @@
           <w:numId w:val="2"/>
         </w:numPr>
       </w:pPr>
-      <w:proofErr w:type="spellStart"/>
       <w:r>
         <w:rPr>
           <w:rFonts w:ascii="Consolas" w:hAnsi="Consolas" w:cs="Consolas"/>
@@ -5816,17 +5283,7 @@
           <w:szCs w:val="24"/>
           <w:lang w:val="en-US"/>
         </w:rPr>
-        <w:t>isGreen</w:t>
-      </w:r>
-      <w:proofErr w:type="spellEnd"/>
-      <w:r>
-        <w:rPr>
-          <w:rFonts w:ascii="Consolas" w:hAnsi="Consolas" w:cs="Consolas"/>
-          <w:color w:val="000000"/>
-          <w:szCs w:val="24"/>
-          <w:lang w:val="en-US"/>
-        </w:rPr>
-        <w:t>,</w:t>
+        <w:t>isGreen,</w:t>
       </w:r>
       <w:r>
         <w:rPr>
@@ -5849,7 +5306,6 @@
           <w:numId w:val="2"/>
         </w:numPr>
       </w:pPr>
-      <w:proofErr w:type="spellStart"/>
       <w:r>
         <w:rPr>
           <w:rFonts w:ascii="Consolas" w:hAnsi="Consolas" w:cs="Consolas"/>
@@ -5857,18 +5313,7 @@
           <w:szCs w:val="24"/>
           <w:lang w:val="en-US"/>
         </w:rPr>
-        <w:lastRenderedPageBreak/>
-        <w:t>isYellow</w:t>
-      </w:r>
-      <w:proofErr w:type="spellEnd"/>
-      <w:r>
-        <w:rPr>
-          <w:rFonts w:ascii="Consolas" w:hAnsi="Consolas" w:cs="Consolas"/>
-          <w:color w:val="000000"/>
-          <w:szCs w:val="24"/>
-          <w:lang w:val="en-US"/>
-        </w:rPr>
-        <w:t>,</w:t>
+        <w:t>isYellow,</w:t>
       </w:r>
       <w:r>
         <w:t xml:space="preserve"> </w:t>
@@ -5885,7 +5330,6 @@
           <w:numId w:val="2"/>
         </w:numPr>
       </w:pPr>
-      <w:proofErr w:type="spellStart"/>
       <w:r>
         <w:rPr>
           <w:rFonts w:ascii="Consolas" w:hAnsi="Consolas" w:cs="Consolas"/>
@@ -5893,34 +5337,22 @@
           <w:szCs w:val="24"/>
           <w:lang w:val="en-US"/>
         </w:rPr>
-        <w:t>isHalfPassed</w:t>
-      </w:r>
-      <w:proofErr w:type="spellEnd"/>
+        <w:t>isHalfPassed,</w:t>
+      </w:r>
+      <w:r>
+        <w:t xml:space="preserve"> </w:t>
+      </w:r>
+      <w:r>
+        <w:t xml:space="preserve">calculates the dot product between </w:t>
+      </w:r>
       <w:r>
         <w:rPr>
           <w:rFonts w:ascii="Consolas" w:hAnsi="Consolas" w:cs="Consolas"/>
           <w:color w:val="000000"/>
-          <w:szCs w:val="24"/>
-          <w:lang w:val="en-US"/>
-        </w:rPr>
-        <w:t>,</w:t>
-      </w:r>
-      <w:r>
-        <w:t xml:space="preserve"> </w:t>
-      </w:r>
-      <w:r>
-        <w:t xml:space="preserve">calculates the dot product between </w:t>
-      </w:r>
-      <w:proofErr w:type="spellStart"/>
-      <w:r>
-        <w:rPr>
-          <w:rFonts w:ascii="Consolas" w:hAnsi="Consolas" w:cs="Consolas"/>
-          <w:color w:val="000000"/>
           <w:sz w:val="22"/>
         </w:rPr>
         <w:t>halfCrossing</w:t>
       </w:r>
-      <w:proofErr w:type="spellEnd"/>
       <w:r>
         <w:rPr>
           <w:rFonts w:ascii="Consolas" w:hAnsi="Consolas" w:cs="Consolas"/>
@@ -5963,7 +5395,6 @@
           <w:numId w:val="2"/>
         </w:numPr>
       </w:pPr>
-      <w:proofErr w:type="spellStart"/>
       <w:r>
         <w:rPr>
           <w:rFonts w:ascii="Consolas" w:hAnsi="Consolas" w:cs="Consolas"/>
@@ -5971,42 +5402,30 @@
           <w:szCs w:val="24"/>
           <w:lang w:val="en-US"/>
         </w:rPr>
-        <w:t>isBeforeCrossing</w:t>
-      </w:r>
-      <w:proofErr w:type="spellEnd"/>
+        <w:t>isBeforeCrossing,</w:t>
+      </w:r>
+      <w:r>
+        <w:t xml:space="preserve"> </w:t>
+      </w:r>
+      <w:r>
+        <w:t>calculates the distance between the</w:t>
+      </w:r>
+      <w:r>
+        <w:t xml:space="preserve"> </w:t>
+      </w:r>
       <w:r>
         <w:rPr>
           <w:rFonts w:ascii="Consolas" w:hAnsi="Consolas" w:cs="Consolas"/>
           <w:color w:val="000000"/>
-          <w:szCs w:val="24"/>
+          <w:sz w:val="22"/>
           <w:lang w:val="en-US"/>
         </w:rPr>
-        <w:t>,</w:t>
+        <w:t>firstCrossingCheckpoint</w:t>
       </w:r>
       <w:r>
         <w:t xml:space="preserve"> </w:t>
       </w:r>
       <w:r>
-        <w:t>calculates the distance between the</w:t>
-      </w:r>
-      <w:r>
-        <w:t xml:space="preserve"> </w:t>
-      </w:r>
-      <w:proofErr w:type="spellStart"/>
-      <w:r>
-        <w:rPr>
-          <w:rFonts w:ascii="Consolas" w:hAnsi="Consolas" w:cs="Consolas"/>
-          <w:color w:val="000000"/>
-          <w:sz w:val="22"/>
-          <w:lang w:val="en-US"/>
-        </w:rPr>
-        <w:t>firstCrossingCheckpoint</w:t>
-      </w:r>
-      <w:proofErr w:type="spellEnd"/>
-      <w:r>
-        <w:t xml:space="preserve"> </w:t>
-      </w:r>
-      <w:r>
         <w:t>and the current agent position</w:t>
       </w:r>
       <w:r>
@@ -6017,7 +5436,7 @@
       <w:pPr>
         <w:pStyle w:val="Heading3"/>
       </w:pPr>
-      <w:bookmarkStart w:id="9" w:name="_Toc95335266"/>
+      <w:bookmarkStart w:id="9" w:name="_Toc95341814"/>
       <w:r>
         <w:t>Actions</w:t>
       </w:r>
@@ -6037,7 +5456,13 @@
         <w:t>destinations</w:t>
       </w:r>
       <w:r>
-        <w:t>, speeds or</w:t>
+        <w:t xml:space="preserve">, </w:t>
+      </w:r>
+      <w:r>
+        <w:t>speeds,</w:t>
+      </w:r>
+      <w:r>
+        <w:t xml:space="preserve"> or</w:t>
       </w:r>
       <w:r>
         <w:t xml:space="preserve"> changes in behaviour weights</w:t>
@@ -6063,7 +5488,6 @@
           <w:szCs w:val="24"/>
         </w:rPr>
       </w:pPr>
-      <w:proofErr w:type="spellStart"/>
       <w:r>
         <w:rPr>
           <w:rFonts w:ascii="Consolas" w:hAnsi="Consolas" w:cs="Consolas"/>
@@ -6073,7 +5497,6 @@
         </w:rPr>
         <w:t>Despawn</w:t>
       </w:r>
-      <w:proofErr w:type="spellEnd"/>
       <w:r>
         <w:rPr>
           <w:rFonts w:ascii="Consolas" w:hAnsi="Consolas" w:cs="Consolas"/>
@@ -6227,7 +5650,6 @@
       <w:r>
         <w:t xml:space="preserve">sets the target for the seeking behaviour to the </w:t>
       </w:r>
-      <w:proofErr w:type="spellStart"/>
       <w:r>
         <w:rPr>
           <w:rFonts w:ascii="Consolas" w:hAnsi="Consolas" w:cs="Consolas"/>
@@ -6237,7 +5659,6 @@
         </w:rPr>
         <w:t>secondCrossingCheckpoint</w:t>
       </w:r>
-      <w:proofErr w:type="spellEnd"/>
       <w:r>
         <w:t xml:space="preserve"> </w:t>
       </w:r>
@@ -6292,7 +5713,6 @@
       <w:r>
         <w:t xml:space="preserve">sets the target for the seeking behaviour to the </w:t>
       </w:r>
-      <w:proofErr w:type="spellStart"/>
       <w:r>
         <w:rPr>
           <w:rFonts w:ascii="Consolas" w:hAnsi="Consolas" w:cs="Consolas"/>
@@ -6302,7 +5722,6 @@
         </w:rPr>
         <w:t>secondCrossingCheckpoint</w:t>
       </w:r>
-      <w:proofErr w:type="spellEnd"/>
       <w:r>
         <w:t xml:space="preserve"> and lets the agent </w:t>
       </w:r>
@@ -6339,7 +5758,6 @@
       <w:r>
         <w:t xml:space="preserve">sets the target for the seeking behaviour to the </w:t>
       </w:r>
-      <w:proofErr w:type="spellStart"/>
       <w:r>
         <w:rPr>
           <w:rFonts w:ascii="Consolas" w:hAnsi="Consolas" w:cs="Consolas"/>
@@ -6349,7 +5767,6 @@
         </w:rPr>
         <w:t>secondCrossingCheckpoint</w:t>
       </w:r>
-      <w:proofErr w:type="spellEnd"/>
       <w:r>
         <w:t xml:space="preserve"> and lets the agent jog towards it</w:t>
       </w:r>
@@ -6388,7 +5805,6 @@
         </w:rPr>
         <w:t>first</w:t>
       </w:r>
-      <w:proofErr w:type="spellStart"/>
       <w:r>
         <w:rPr>
           <w:rFonts w:ascii="Consolas" w:hAnsi="Consolas" w:cs="Consolas"/>
@@ -6398,7 +5814,6 @@
         </w:rPr>
         <w:t>CrossingCheckpoint</w:t>
       </w:r>
-      <w:proofErr w:type="spellEnd"/>
       <w:r>
         <w:t xml:space="preserve"> and lets the agent jog towards it</w:t>
       </w:r>
@@ -6426,7 +5841,6 @@
       <w:r>
         <w:t xml:space="preserve">sets the target for the seeking behaviour to the </w:t>
       </w:r>
-      <w:proofErr w:type="spellStart"/>
       <w:r>
         <w:rPr>
           <w:rFonts w:ascii="Consolas" w:hAnsi="Consolas" w:cs="Consolas"/>
@@ -6436,7 +5850,6 @@
         </w:rPr>
         <w:t>secondCrossingCheckpoint</w:t>
       </w:r>
-      <w:proofErr w:type="spellEnd"/>
       <w:r>
         <w:t>, deactivates collision</w:t>
       </w:r>
@@ -6455,6 +5868,7 @@
     </w:p>
     <w:p>
       <w:r>
+        <w:lastRenderedPageBreak/>
         <w:t>The helper method</w:t>
       </w:r>
       <w:r>
@@ -6463,7 +5877,6 @@
       <w:r>
         <w:t xml:space="preserve"> </w:t>
       </w:r>
-      <w:proofErr w:type="spellStart"/>
       <w:r>
         <w:rPr>
           <w:rFonts w:ascii="Consolas" w:hAnsi="Consolas" w:cs="Consolas"/>
@@ -6471,9 +5884,8 @@
           <w:szCs w:val="24"/>
           <w:lang w:val="en-US"/>
         </w:rPr>
-        <w:t>StartWalking</w:t>
-      </w:r>
-      <w:proofErr w:type="spellEnd"/>
+        <w:t>StartWalking(),</w:t>
+      </w:r>
       <w:r>
         <w:rPr>
           <w:rFonts w:ascii="Consolas" w:hAnsi="Consolas" w:cs="Consolas"/>
@@ -6481,7 +5893,7 @@
           <w:szCs w:val="24"/>
           <w:lang w:val="en-US"/>
         </w:rPr>
-        <w:t>(),</w:t>
+        <w:t xml:space="preserve"> </w:t>
       </w:r>
       <w:r>
         <w:rPr>
@@ -6490,9 +5902,8 @@
           <w:szCs w:val="24"/>
           <w:lang w:val="en-US"/>
         </w:rPr>
-        <w:t xml:space="preserve"> </w:t>
-      </w:r>
-      <w:proofErr w:type="spellStart"/>
+        <w:t>StartHastening(),</w:t>
+      </w:r>
       <w:r>
         <w:rPr>
           <w:rFonts w:ascii="Consolas" w:hAnsi="Consolas" w:cs="Consolas"/>
@@ -6500,9 +5911,8 @@
           <w:szCs w:val="24"/>
           <w:lang w:val="en-US"/>
         </w:rPr>
-        <w:t>StartHastening</w:t>
-      </w:r>
-      <w:proofErr w:type="spellEnd"/>
+        <w:t xml:space="preserve"> </w:t>
+      </w:r>
       <w:r>
         <w:rPr>
           <w:rFonts w:ascii="Consolas" w:hAnsi="Consolas" w:cs="Consolas"/>
@@ -6510,7 +5920,7 @@
           <w:szCs w:val="24"/>
           <w:lang w:val="en-US"/>
         </w:rPr>
-        <w:t>(),</w:t>
+        <w:t>StartJogging()</w:t>
       </w:r>
       <w:r>
         <w:rPr>
@@ -6521,7 +5931,9 @@
         </w:rPr>
         <w:t xml:space="preserve"> </w:t>
       </w:r>
-      <w:proofErr w:type="spellStart"/>
+      <w:r>
+        <w:t xml:space="preserve">and </w:t>
+      </w:r>
       <w:r>
         <w:rPr>
           <w:rFonts w:ascii="Consolas" w:hAnsi="Consolas" w:cs="Consolas"/>
@@ -6529,9 +5941,8 @@
           <w:szCs w:val="24"/>
           <w:lang w:val="en-US"/>
         </w:rPr>
-        <w:t>StartJogging</w:t>
-      </w:r>
-      <w:proofErr w:type="spellEnd"/>
+        <w:t>StartIdling()</w:t>
+      </w:r>
       <w:r>
         <w:rPr>
           <w:rFonts w:ascii="Consolas" w:hAnsi="Consolas" w:cs="Consolas"/>
@@ -6539,50 +5950,9 @@
           <w:szCs w:val="24"/>
           <w:lang w:val="en-US"/>
         </w:rPr>
-        <w:t>()</w:t>
-      </w:r>
-      <w:r>
-        <w:rPr>
-          <w:rFonts w:ascii="Consolas" w:hAnsi="Consolas" w:cs="Consolas"/>
-          <w:color w:val="000000"/>
-          <w:szCs w:val="24"/>
-          <w:lang w:val="en-US"/>
-        </w:rPr>
         <w:t xml:space="preserve"> </w:t>
       </w:r>
       <w:r>
-        <w:t xml:space="preserve">and </w:t>
-      </w:r>
-      <w:proofErr w:type="spellStart"/>
-      <w:r>
-        <w:rPr>
-          <w:rFonts w:ascii="Consolas" w:hAnsi="Consolas" w:cs="Consolas"/>
-          <w:color w:val="000000"/>
-          <w:szCs w:val="24"/>
-          <w:lang w:val="en-US"/>
-        </w:rPr>
-        <w:t>StartIdling</w:t>
-      </w:r>
-      <w:proofErr w:type="spellEnd"/>
-      <w:r>
-        <w:rPr>
-          <w:rFonts w:ascii="Consolas" w:hAnsi="Consolas" w:cs="Consolas"/>
-          <w:color w:val="000000"/>
-          <w:szCs w:val="24"/>
-          <w:lang w:val="en-US"/>
-        </w:rPr>
-        <w:t>()</w:t>
-      </w:r>
-      <w:r>
-        <w:rPr>
-          <w:rFonts w:ascii="Consolas" w:hAnsi="Consolas" w:cs="Consolas"/>
-          <w:color w:val="000000"/>
-          <w:szCs w:val="24"/>
-          <w:lang w:val="en-US"/>
-        </w:rPr>
-        <w:t xml:space="preserve"> </w:t>
-      </w:r>
-      <w:r>
         <w:t xml:space="preserve">define exactly what we mean by </w:t>
       </w:r>
       <w:r>
@@ -6593,7 +5963,7 @@
       <w:pPr>
         <w:pStyle w:val="Heading3"/>
       </w:pPr>
-      <w:bookmarkStart w:id="10" w:name="_Toc95335267"/>
+      <w:bookmarkStart w:id="10" w:name="_Toc95341815"/>
       <w:r>
         <w:t>Priority steering</w:t>
       </w:r>
@@ -6625,7 +5995,6 @@
         </w:rPr>
         <w:t>Agents/</w:t>
       </w:r>
-      <w:proofErr w:type="spellStart"/>
       <w:r>
         <w:rPr>
           <w:rStyle w:val="SubtleEmphasis"/>
@@ -6642,7 +6011,6 @@
         </w:rPr>
         <w:t>.cs</w:t>
       </w:r>
-      <w:proofErr w:type="spellEnd"/>
     </w:p>
     <w:p>
       <w:pPr>
@@ -6670,18 +6038,8 @@
           <w:sz w:val="22"/>
           <w:szCs w:val="20"/>
         </w:rPr>
-        <w:t>Agents/</w:t>
-      </w:r>
-      <w:proofErr w:type="spellStart"/>
-      <w:r>
-        <w:rPr>
-          <w:rStyle w:val="SubtleEmphasis"/>
-          <w:sz w:val="22"/>
-          <w:szCs w:val="20"/>
-        </w:rPr>
-        <w:t>SteerUtilities.cs</w:t>
-      </w:r>
-      <w:proofErr w:type="spellEnd"/>
+        <w:t>Agents/SteerUtilities.cs</w:t>
+      </w:r>
     </w:p>
     <w:p>
       <w:pPr>
@@ -6761,11 +6119,7 @@
         <w:t>following</w:t>
       </w:r>
       <w:r>
-        <w:t xml:space="preserve"> their </w:t>
-      </w:r>
-      <w:r>
-        <w:lastRenderedPageBreak/>
-        <w:t>priority order. When a group of higher priority</w:t>
+        <w:t xml:space="preserve"> their priority order. When a group of higher priority</w:t>
       </w:r>
       <w:r>
         <w:t xml:space="preserve"> returns a velocity</w:t>
@@ -6791,7 +6145,10 @@
     </w:p>
     <w:p>
       <w:r>
-        <w:t>To implement this</w:t>
+        <w:t xml:space="preserve">To implement </w:t>
+      </w:r>
+      <w:r>
+        <w:t>this,</w:t>
       </w:r>
       <w:r>
         <w:t xml:space="preserve"> </w:t>
@@ -6881,7 +6238,6 @@
               </w:rPr>
               <w:t xml:space="preserve"> </w:t>
             </w:r>
-            <w:proofErr w:type="spellStart"/>
             <w:r>
               <w:rPr>
                 <w:rFonts w:ascii="Consolas" w:hAnsi="Consolas" w:cs="Consolas"/>
@@ -6891,7 +6247,6 @@
               </w:rPr>
               <w:t>WeightedBehaviours</w:t>
             </w:r>
-            <w:proofErr w:type="spellEnd"/>
             <w:r>
               <w:rPr>
                 <w:rFonts w:ascii="Consolas" w:hAnsi="Consolas" w:cs="Consolas"/>
@@ -6899,47 +6254,7 @@
                 <w:szCs w:val="24"/>
                 <w:lang w:val="en-US"/>
               </w:rPr>
-              <w:t xml:space="preserve"> : </w:t>
-            </w:r>
-            <w:proofErr w:type="spellStart"/>
-            <w:r>
-              <w:rPr>
-                <w:rFonts w:ascii="Consolas" w:hAnsi="Consolas" w:cs="Consolas"/>
-                <w:color w:val="000000"/>
-                <w:szCs w:val="24"/>
-                <w:lang w:val="en-US"/>
-              </w:rPr>
-              <w:t>SerializableDictionary</w:t>
-            </w:r>
-            <w:proofErr w:type="spellEnd"/>
-            <w:r>
-              <w:rPr>
-                <w:rFonts w:ascii="Consolas" w:hAnsi="Consolas" w:cs="Consolas"/>
-                <w:color w:val="000000"/>
-                <w:szCs w:val="24"/>
-                <w:lang w:val="en-US"/>
-              </w:rPr>
-              <w:t>&lt;</w:t>
-            </w:r>
-            <w:proofErr w:type="spellStart"/>
-            <w:r>
-              <w:rPr>
-                <w:rFonts w:ascii="Consolas" w:hAnsi="Consolas" w:cs="Consolas"/>
-                <w:color w:val="000000"/>
-                <w:szCs w:val="24"/>
-                <w:lang w:val="en-US"/>
-              </w:rPr>
-              <w:t>SteeringBehaviour</w:t>
-            </w:r>
-            <w:proofErr w:type="spellEnd"/>
-            <w:r>
-              <w:rPr>
-                <w:rFonts w:ascii="Consolas" w:hAnsi="Consolas" w:cs="Consolas"/>
-                <w:color w:val="000000"/>
-                <w:szCs w:val="24"/>
-                <w:lang w:val="en-US"/>
-              </w:rPr>
-              <w:t xml:space="preserve">, </w:t>
+              <w:t xml:space="preserve"> : SerializableDictionary&lt;SteeringBehaviour, </w:t>
             </w:r>
             <w:r>
               <w:rPr>
@@ -6985,7 +6300,6 @@
         </w:rPr>
         <w:t xml:space="preserve"> </w:t>
       </w:r>
-      <w:proofErr w:type="spellStart"/>
       <w:r>
         <w:rPr>
           <w:rFonts w:ascii="Consolas" w:hAnsi="Consolas" w:cs="Consolas"/>
@@ -6995,7 +6309,6 @@
         </w:rPr>
         <w:t>WeightedBehaviours</w:t>
       </w:r>
-      <w:proofErr w:type="spellEnd"/>
       <w:r>
         <w:rPr>
           <w:rFonts w:ascii="Consolas" w:hAnsi="Consolas" w:cs="Consolas"/>
@@ -7052,7 +6365,6 @@
         </w:rPr>
         <w:t>Steering</w:t>
       </w:r>
-      <w:proofErr w:type="spellStart"/>
       <w:r>
         <w:rPr>
           <w:rFonts w:ascii="Consolas" w:hAnsi="Consolas" w:cs="Consolas"/>
@@ -7062,7 +6374,6 @@
         </w:rPr>
         <w:t>Behaviour</w:t>
       </w:r>
-      <w:proofErr w:type="spellEnd"/>
       <w:r>
         <w:t>, each coupled with a float</w:t>
       </w:r>
@@ -7125,47 +6436,7 @@
                 <w:sz w:val="22"/>
                 <w:lang w:val="en-US"/>
               </w:rPr>
-              <w:t xml:space="preserve"> List&lt;</w:t>
-            </w:r>
-            <w:proofErr w:type="spellStart"/>
-            <w:r>
-              <w:rPr>
-                <w:rFonts w:ascii="Consolas" w:hAnsi="Consolas" w:cs="Consolas"/>
-                <w:color w:val="000000"/>
-                <w:sz w:val="22"/>
-                <w:lang w:val="en-US"/>
-              </w:rPr>
-              <w:t>WeightedBehaviours</w:t>
-            </w:r>
-            <w:proofErr w:type="spellEnd"/>
-            <w:r>
-              <w:rPr>
-                <w:rFonts w:ascii="Consolas" w:hAnsi="Consolas" w:cs="Consolas"/>
-                <w:color w:val="000000"/>
-                <w:sz w:val="22"/>
-                <w:lang w:val="en-US"/>
-              </w:rPr>
-              <w:t xml:space="preserve">&gt; </w:t>
-            </w:r>
-            <w:proofErr w:type="spellStart"/>
-            <w:r>
-              <w:rPr>
-                <w:rFonts w:ascii="Consolas" w:hAnsi="Consolas" w:cs="Consolas"/>
-                <w:color w:val="000000"/>
-                <w:sz w:val="22"/>
-                <w:lang w:val="en-US"/>
-              </w:rPr>
-              <w:t>behaviourGroups</w:t>
-            </w:r>
-            <w:proofErr w:type="spellEnd"/>
-            <w:r>
-              <w:rPr>
-                <w:rFonts w:ascii="Consolas" w:hAnsi="Consolas" w:cs="Consolas"/>
-                <w:color w:val="000000"/>
-                <w:sz w:val="22"/>
-                <w:lang w:val="en-US"/>
-              </w:rPr>
-              <w:t>;</w:t>
+              <w:t xml:space="preserve"> List&lt;WeightedBehaviours&gt; behaviourGroups;</w:t>
             </w:r>
           </w:p>
         </w:tc>
@@ -7178,7 +6449,6 @@
       <w:r>
         <w:t xml:space="preserve">A list of </w:t>
       </w:r>
-      <w:proofErr w:type="spellStart"/>
       <w:r>
         <w:rPr>
           <w:rFonts w:ascii="Consolas" w:hAnsi="Consolas" w:cs="Consolas"/>
@@ -7188,7 +6458,6 @@
         </w:rPr>
         <w:t>WeightedBehaviours</w:t>
       </w:r>
-      <w:proofErr w:type="spellEnd"/>
       <w:r>
         <w:t xml:space="preserve"> </w:t>
       </w:r>
@@ -7287,27 +6556,7 @@
                 <w:sz w:val="22"/>
                 <w:lang w:val="en-US"/>
               </w:rPr>
-              <w:t xml:space="preserve"> (var </w:t>
-            </w:r>
-            <w:proofErr w:type="spellStart"/>
-            <w:r>
-              <w:rPr>
-                <w:rFonts w:ascii="Consolas" w:hAnsi="Consolas" w:cs="Consolas"/>
-                <w:color w:val="000000"/>
-                <w:sz w:val="22"/>
-                <w:lang w:val="en-US"/>
-              </w:rPr>
-              <w:t>bhvrGroup</w:t>
-            </w:r>
-            <w:proofErr w:type="spellEnd"/>
-            <w:r>
-              <w:rPr>
-                <w:rFonts w:ascii="Consolas" w:hAnsi="Consolas" w:cs="Consolas"/>
-                <w:color w:val="000000"/>
-                <w:sz w:val="22"/>
-                <w:lang w:val="en-US"/>
-              </w:rPr>
-              <w:t xml:space="preserve"> </w:t>
+              <w:t xml:space="preserve"> (var bhvrGroup </w:t>
             </w:r>
             <w:r>
               <w:rPr>
@@ -7325,27 +6574,7 @@
                 <w:sz w:val="22"/>
                 <w:lang w:val="en-US"/>
               </w:rPr>
-              <w:t xml:space="preserve"> </w:t>
-            </w:r>
-            <w:proofErr w:type="spellStart"/>
-            <w:r>
-              <w:rPr>
-                <w:rFonts w:ascii="Consolas" w:hAnsi="Consolas" w:cs="Consolas"/>
-                <w:color w:val="000000"/>
-                <w:sz w:val="22"/>
-                <w:lang w:val="en-US"/>
-              </w:rPr>
-              <w:t>behaviourGroups</w:t>
-            </w:r>
-            <w:proofErr w:type="spellEnd"/>
-            <w:r>
-              <w:rPr>
-                <w:rFonts w:ascii="Consolas" w:hAnsi="Consolas" w:cs="Consolas"/>
-                <w:color w:val="000000"/>
-                <w:sz w:val="22"/>
-                <w:lang w:val="en-US"/>
-              </w:rPr>
-              <w:t xml:space="preserve">) </w:t>
+              <w:t xml:space="preserve"> behaviourGroups) </w:t>
             </w:r>
           </w:p>
           <w:p>
@@ -7450,27 +6679,7 @@
                 <w:sz w:val="22"/>
                 <w:lang w:val="en-US"/>
               </w:rPr>
-              <w:t xml:space="preserve"> (var </w:t>
-            </w:r>
-            <w:proofErr w:type="spellStart"/>
-            <w:r>
-              <w:rPr>
-                <w:rFonts w:ascii="Consolas" w:hAnsi="Consolas" w:cs="Consolas"/>
-                <w:color w:val="000000"/>
-                <w:sz w:val="22"/>
-                <w:lang w:val="en-US"/>
-              </w:rPr>
-              <w:t>bhvrEntry</w:t>
-            </w:r>
-            <w:proofErr w:type="spellEnd"/>
-            <w:r>
-              <w:rPr>
-                <w:rFonts w:ascii="Consolas" w:hAnsi="Consolas" w:cs="Consolas"/>
-                <w:color w:val="000000"/>
-                <w:sz w:val="22"/>
-                <w:lang w:val="en-US"/>
-              </w:rPr>
-              <w:t xml:space="preserve"> </w:t>
+              <w:t xml:space="preserve"> (var bhvrEntry </w:t>
             </w:r>
             <w:r>
               <w:rPr>
@@ -7488,27 +6697,7 @@
                 <w:sz w:val="22"/>
                 <w:lang w:val="en-US"/>
               </w:rPr>
-              <w:t xml:space="preserve"> </w:t>
-            </w:r>
-            <w:proofErr w:type="spellStart"/>
-            <w:r>
-              <w:rPr>
-                <w:rFonts w:ascii="Consolas" w:hAnsi="Consolas" w:cs="Consolas"/>
-                <w:color w:val="000000"/>
-                <w:sz w:val="22"/>
-                <w:lang w:val="en-US"/>
-              </w:rPr>
-              <w:t>bhvrGroup</w:t>
-            </w:r>
-            <w:proofErr w:type="spellEnd"/>
-            <w:r>
-              <w:rPr>
-                <w:rFonts w:ascii="Consolas" w:hAnsi="Consolas" w:cs="Consolas"/>
-                <w:color w:val="000000"/>
-                <w:sz w:val="22"/>
-                <w:lang w:val="en-US"/>
-              </w:rPr>
-              <w:t>)</w:t>
+              <w:t xml:space="preserve"> bhvrGroup)</w:t>
             </w:r>
           </w:p>
           <w:p>
@@ -7565,46 +6754,7 @@
                 <w:lang w:val="en-US"/>
               </w:rPr>
               <w:tab/>
-            </w:r>
-            <w:proofErr w:type="spellStart"/>
-            <w:r>
-              <w:rPr>
-                <w:rFonts w:ascii="Consolas" w:hAnsi="Consolas" w:cs="Consolas"/>
-                <w:color w:val="000000"/>
-                <w:sz w:val="22"/>
-                <w:lang w:val="en-US"/>
-              </w:rPr>
-              <w:t>components.Add</w:t>
-            </w:r>
-            <w:proofErr w:type="spellEnd"/>
-            <w:r>
-              <w:rPr>
-                <w:rFonts w:ascii="Consolas" w:hAnsi="Consolas" w:cs="Consolas"/>
-                <w:color w:val="000000"/>
-                <w:sz w:val="22"/>
-                <w:lang w:val="en-US"/>
-              </w:rPr>
-              <w:t>(</w:t>
-            </w:r>
-            <w:proofErr w:type="spellStart"/>
-            <w:r>
-              <w:rPr>
-                <w:rFonts w:ascii="Consolas" w:hAnsi="Consolas" w:cs="Consolas"/>
-                <w:color w:val="000000"/>
-                <w:sz w:val="22"/>
-                <w:lang w:val="en-US"/>
-              </w:rPr>
-              <w:t>bhvrEntry.Key.GetAcceleration</w:t>
-            </w:r>
-            <w:proofErr w:type="spellEnd"/>
-            <w:r>
-              <w:rPr>
-                <w:rFonts w:ascii="Consolas" w:hAnsi="Consolas" w:cs="Consolas"/>
-                <w:color w:val="000000"/>
-                <w:sz w:val="22"/>
-                <w:lang w:val="en-US"/>
-              </w:rPr>
-              <w:t>(status) *</w:t>
+              <w:t>components.Add(bhvrEntry.Key.GetAcceleration(status) *</w:t>
             </w:r>
           </w:p>
           <w:p>
@@ -7638,25 +6788,14 @@
               </w:rPr>
               <w:t xml:space="preserve">                          </w:t>
             </w:r>
-            <w:proofErr w:type="spellStart"/>
-            <w:r>
-              <w:rPr>
-                <w:rFonts w:ascii="Consolas" w:hAnsi="Consolas" w:cs="Consolas"/>
-                <w:color w:val="000000"/>
-                <w:sz w:val="22"/>
-                <w:lang w:val="en-US"/>
-              </w:rPr>
-              <w:t>bhvrEntry.Value</w:t>
-            </w:r>
-            <w:proofErr w:type="spellEnd"/>
-            <w:r>
-              <w:rPr>
-                <w:rFonts w:ascii="Consolas" w:hAnsi="Consolas" w:cs="Consolas"/>
-                <w:color w:val="000000"/>
-                <w:sz w:val="22"/>
-                <w:lang w:val="en-US"/>
-              </w:rPr>
-              <w:t>);</w:t>
+            <w:r>
+              <w:rPr>
+                <w:rFonts w:ascii="Consolas" w:hAnsi="Consolas" w:cs="Consolas"/>
+                <w:color w:val="000000"/>
+                <w:sz w:val="22"/>
+                <w:lang w:val="en-US"/>
+              </w:rPr>
+              <w:t>bhvrEntry.Value);</w:t>
             </w:r>
           </w:p>
           <w:p>
@@ -7704,46 +6843,7 @@
                 <w:lang w:val="en-US"/>
               </w:rPr>
               <w:tab/>
-            </w:r>
-            <w:proofErr w:type="spellStart"/>
-            <w:r>
-              <w:rPr>
-                <w:rFonts w:ascii="Consolas" w:hAnsi="Consolas" w:cs="Consolas"/>
-                <w:color w:val="000000"/>
-                <w:sz w:val="22"/>
-                <w:lang w:val="en-US"/>
-              </w:rPr>
-              <w:t>blendedAcceleration</w:t>
-            </w:r>
-            <w:proofErr w:type="spellEnd"/>
-            <w:r>
-              <w:rPr>
-                <w:rFonts w:ascii="Consolas" w:hAnsi="Consolas" w:cs="Consolas"/>
-                <w:color w:val="000000"/>
-                <w:sz w:val="22"/>
-                <w:lang w:val="en-US"/>
-              </w:rPr>
-              <w:t xml:space="preserve"> = </w:t>
-            </w:r>
-            <w:proofErr w:type="spellStart"/>
-            <w:r>
-              <w:rPr>
-                <w:rFonts w:ascii="Consolas" w:hAnsi="Consolas" w:cs="Consolas"/>
-                <w:color w:val="000000"/>
-                <w:sz w:val="22"/>
-                <w:lang w:val="en-US"/>
-              </w:rPr>
-              <w:t>Blender.Blend</w:t>
-            </w:r>
-            <w:proofErr w:type="spellEnd"/>
-            <w:r>
-              <w:rPr>
-                <w:rFonts w:ascii="Consolas" w:hAnsi="Consolas" w:cs="Consolas"/>
-                <w:color w:val="000000"/>
-                <w:sz w:val="22"/>
-                <w:lang w:val="en-US"/>
-              </w:rPr>
-              <w:t>(components);</w:t>
+              <w:t>blendedAcceleration = Blender.Blend(components);</w:t>
             </w:r>
           </w:p>
           <w:p>
@@ -7777,7 +6877,6 @@
               </w:rPr>
               <w:t xml:space="preserve">// If the </w:t>
             </w:r>
-            <w:proofErr w:type="spellStart"/>
             <w:r>
               <w:rPr>
                 <w:rFonts w:ascii="Consolas" w:hAnsi="Consolas" w:cs="Consolas"/>
@@ -7794,17 +6893,7 @@
                 <w:sz w:val="22"/>
                 <w:lang w:val="en-US"/>
               </w:rPr>
-              <w:t>acceleration</w:t>
-            </w:r>
-            <w:proofErr w:type="spellEnd"/>
-            <w:r>
-              <w:rPr>
-                <w:rFonts w:ascii="Consolas" w:hAnsi="Consolas" w:cs="Consolas"/>
-                <w:color w:val="008000"/>
-                <w:sz w:val="22"/>
-                <w:lang w:val="en-US"/>
-              </w:rPr>
-              <w:t xml:space="preserve"> is more than epsilon than return, </w:t>
+              <w:t xml:space="preserve">acceleration is more than epsilon than return, </w:t>
             </w:r>
           </w:p>
           <w:p>
@@ -7895,27 +6984,7 @@
                 <w:sz w:val="22"/>
                 <w:lang w:val="en-US"/>
               </w:rPr>
-              <w:t xml:space="preserve"> (</w:t>
-            </w:r>
-            <w:proofErr w:type="spellStart"/>
-            <w:r>
-              <w:rPr>
-                <w:rFonts w:ascii="Consolas" w:hAnsi="Consolas" w:cs="Consolas"/>
-                <w:color w:val="000000"/>
-                <w:sz w:val="22"/>
-                <w:lang w:val="en-US"/>
-              </w:rPr>
-              <w:t>blendedAcceleration.magnitude</w:t>
-            </w:r>
-            <w:proofErr w:type="spellEnd"/>
-            <w:r>
-              <w:rPr>
-                <w:rFonts w:ascii="Consolas" w:hAnsi="Consolas" w:cs="Consolas"/>
-                <w:color w:val="000000"/>
-                <w:sz w:val="22"/>
-                <w:lang w:val="en-US"/>
-              </w:rPr>
-              <w:t xml:space="preserve"> &gt; 0.001f){ </w:t>
+              <w:t xml:space="preserve"> (blendedAcceleration.magnitude &gt; 0.001f){ </w:t>
             </w:r>
             <w:r>
               <w:rPr>
@@ -7967,6 +7036,7 @@
         <w:spacing w:before="240"/>
       </w:pPr>
       <w:r>
+        <w:lastRenderedPageBreak/>
         <w:t xml:space="preserve">Each </w:t>
       </w:r>
       <w:r>
@@ -7977,7 +7047,6 @@
         </w:rPr>
         <w:t>Steering</w:t>
       </w:r>
-      <w:proofErr w:type="spellStart"/>
       <w:r>
         <w:rPr>
           <w:rFonts w:ascii="Consolas" w:hAnsi="Consolas" w:cs="Consolas"/>
@@ -7987,7 +7056,6 @@
         </w:rPr>
         <w:t>Behaviour</w:t>
       </w:r>
-      <w:proofErr w:type="spellEnd"/>
       <w:r>
         <w:rPr>
           <w:rFonts w:ascii="Consolas" w:hAnsi="Consolas" w:cs="Consolas"/>
@@ -8003,7 +7071,6 @@
       <w:r>
         <w:t xml:space="preserve"> the same interface, receiving a </w:t>
       </w:r>
-      <w:proofErr w:type="spellStart"/>
       <w:r>
         <w:rPr>
           <w:rFonts w:ascii="Consolas" w:hAnsi="Consolas" w:cs="Consolas"/>
@@ -8012,7 +7079,6 @@
         </w:rPr>
         <w:t>MovementStatus</w:t>
       </w:r>
-      <w:proofErr w:type="spellEnd"/>
       <w:r>
         <w:t xml:space="preserve"> </w:t>
       </w:r>
@@ -8043,15 +7109,7 @@
         <w:t>Since</w:t>
       </w:r>
       <w:r>
-        <w:t xml:space="preserve">, as we’ll see, we are using a </w:t>
-      </w:r>
-      <w:proofErr w:type="spellStart"/>
-      <w:r>
-        <w:t>boid</w:t>
-      </w:r>
-      <w:proofErr w:type="spellEnd"/>
-      <w:r>
-        <w:t>-like behaviour (</w:t>
+        <w:t>, as we’ll see, we are using a boid-like behaviour (</w:t>
       </w:r>
       <w:r>
         <w:rPr>
@@ -8061,7 +7119,6 @@
         </w:rPr>
         <w:t>Separation</w:t>
       </w:r>
-      <w:proofErr w:type="spellStart"/>
       <w:r>
         <w:rPr>
           <w:rFonts w:ascii="Consolas" w:hAnsi="Consolas" w:cs="Consolas"/>
@@ -8071,7 +7128,6 @@
         </w:rPr>
         <w:t>Behaviour</w:t>
       </w:r>
-      <w:proofErr w:type="spellEnd"/>
       <w:r>
         <w:t xml:space="preserve">), we included </w:t>
       </w:r>
@@ -8166,7 +7222,6 @@
               </w:rPr>
               <w:t xml:space="preserve"> </w:t>
             </w:r>
-            <w:proofErr w:type="spellStart"/>
             <w:r>
               <w:rPr>
                 <w:rFonts w:ascii="Consolas" w:hAnsi="Consolas" w:cs="Consolas"/>
@@ -8176,7 +7231,6 @@
               </w:rPr>
               <w:t>MovementStatus</w:t>
             </w:r>
-            <w:proofErr w:type="spellEnd"/>
             <w:r>
               <w:rPr>
                 <w:rFonts w:ascii="Consolas" w:hAnsi="Consolas" w:cs="Consolas"/>
@@ -8348,27 +7402,7 @@
                 <w:szCs w:val="24"/>
                 <w:lang w:val="en-US"/>
               </w:rPr>
-              <w:t xml:space="preserve"> </w:t>
-            </w:r>
-            <w:proofErr w:type="spellStart"/>
-            <w:r>
-              <w:rPr>
-                <w:rFonts w:ascii="Consolas" w:hAnsi="Consolas" w:cs="Consolas"/>
-                <w:color w:val="000000"/>
-                <w:szCs w:val="24"/>
-                <w:lang w:val="en-US"/>
-              </w:rPr>
-              <w:t>linearSpeed</w:t>
-            </w:r>
-            <w:proofErr w:type="spellEnd"/>
-            <w:r>
-              <w:rPr>
-                <w:rFonts w:ascii="Consolas" w:hAnsi="Consolas" w:cs="Consolas"/>
-                <w:color w:val="000000"/>
-                <w:szCs w:val="24"/>
-                <w:lang w:val="en-US"/>
-              </w:rPr>
-              <w:t>;</w:t>
+              <w:t xml:space="preserve"> linearSpeed;</w:t>
             </w:r>
           </w:p>
           <w:p>
@@ -8427,27 +7461,7 @@
                 <w:szCs w:val="24"/>
                 <w:lang w:val="en-US"/>
               </w:rPr>
-              <w:t xml:space="preserve"> </w:t>
-            </w:r>
-            <w:proofErr w:type="spellStart"/>
-            <w:r>
-              <w:rPr>
-                <w:rFonts w:ascii="Consolas" w:hAnsi="Consolas" w:cs="Consolas"/>
-                <w:color w:val="000000"/>
-                <w:szCs w:val="24"/>
-                <w:lang w:val="en-US"/>
-              </w:rPr>
-              <w:t>angularSpeed</w:t>
-            </w:r>
-            <w:proofErr w:type="spellEnd"/>
-            <w:r>
-              <w:rPr>
-                <w:rFonts w:ascii="Consolas" w:hAnsi="Consolas" w:cs="Consolas"/>
-                <w:color w:val="000000"/>
-                <w:szCs w:val="24"/>
-                <w:lang w:val="en-US"/>
-              </w:rPr>
-              <w:t>;</w:t>
+              <w:t xml:space="preserve"> angularSpeed;</w:t>
             </w:r>
           </w:p>
           <w:p>
@@ -8488,27 +7502,7 @@
                 <w:szCs w:val="24"/>
                 <w:lang w:val="en-US"/>
               </w:rPr>
-              <w:t xml:space="preserve"> Collider[] </w:t>
-            </w:r>
-            <w:proofErr w:type="spellStart"/>
-            <w:r>
-              <w:rPr>
-                <w:rFonts w:ascii="Consolas" w:hAnsi="Consolas" w:cs="Consolas"/>
-                <w:color w:val="000000"/>
-                <w:szCs w:val="24"/>
-                <w:lang w:val="en-US"/>
-              </w:rPr>
-              <w:t>neighbours</w:t>
-            </w:r>
-            <w:proofErr w:type="spellEnd"/>
-            <w:r>
-              <w:rPr>
-                <w:rFonts w:ascii="Consolas" w:hAnsi="Consolas" w:cs="Consolas"/>
-                <w:color w:val="000000"/>
-                <w:szCs w:val="24"/>
-                <w:lang w:val="en-US"/>
-              </w:rPr>
-              <w:t>;</w:t>
+              <w:t xml:space="preserve"> Collider[] neighbours;</w:t>
             </w:r>
           </w:p>
           <w:p>
@@ -8567,27 +7561,7 @@
                 <w:szCs w:val="24"/>
                 <w:lang w:val="en-US"/>
               </w:rPr>
-              <w:t xml:space="preserve"> </w:t>
-            </w:r>
-            <w:proofErr w:type="spellStart"/>
-            <w:r>
-              <w:rPr>
-                <w:rFonts w:ascii="Consolas" w:hAnsi="Consolas" w:cs="Consolas"/>
-                <w:color w:val="000000"/>
-                <w:szCs w:val="24"/>
-                <w:lang w:val="en-US"/>
-              </w:rPr>
-              <w:t>neighboursCount</w:t>
-            </w:r>
-            <w:proofErr w:type="spellEnd"/>
-            <w:r>
-              <w:rPr>
-                <w:rFonts w:ascii="Consolas" w:hAnsi="Consolas" w:cs="Consolas"/>
-                <w:color w:val="000000"/>
-                <w:szCs w:val="24"/>
-                <w:lang w:val="en-US"/>
-              </w:rPr>
-              <w:t>;</w:t>
+              <w:t xml:space="preserve"> neighboursCount;</w:t>
             </w:r>
           </w:p>
           <w:p>
@@ -8640,7 +7614,6 @@
         <w:pStyle w:val="Heading4"/>
       </w:pPr>
       <w:r>
-        <w:lastRenderedPageBreak/>
         <w:t>Editor script</w:t>
       </w:r>
     </w:p>
@@ -8683,18 +7656,8 @@
           <w:sz w:val="22"/>
           <w:szCs w:val="20"/>
         </w:rPr>
-        <w:t>Agents/Editor/</w:t>
-      </w:r>
-      <w:proofErr w:type="spellStart"/>
-      <w:r>
-        <w:rPr>
-          <w:rStyle w:val="SubtleEmphasis"/>
-          <w:sz w:val="22"/>
-          <w:szCs w:val="20"/>
-        </w:rPr>
-        <w:t>PrioritySteeringEditor.cs</w:t>
-      </w:r>
-      <w:proofErr w:type="spellEnd"/>
+        <w:t>Agents/Editor/PrioritySteeringEditor.cs</w:t>
+      </w:r>
       <w:r>
         <w:t>)</w:t>
       </w:r>
@@ -8709,7 +7672,6 @@
         </w:rPr>
         <w:t>Steering</w:t>
       </w:r>
-      <w:proofErr w:type="spellStart"/>
       <w:r>
         <w:rPr>
           <w:rFonts w:ascii="Consolas" w:hAnsi="Consolas" w:cs="Consolas"/>
@@ -8719,7 +7681,6 @@
         </w:rPr>
         <w:t>Behaviour</w:t>
       </w:r>
-      <w:proofErr w:type="spellEnd"/>
       <w:r>
         <w:t xml:space="preserve"> </w:t>
       </w:r>
@@ -8727,7 +7688,55 @@
         <w:t>components and displays them in their separate groups, each with their own slider to control</w:t>
       </w:r>
       <w:r>
-        <w:t xml:space="preserve"> their blending weight.</w:t>
+        <w:t xml:space="preserve"> their blending weight</w:t>
+      </w:r>
+      <w:r>
+        <w:t xml:space="preserve"> and a text field through which we can move each behaviour from one group to another</w:t>
+      </w:r>
+      <w:r>
+        <w:t>.</w:t>
+      </w:r>
+    </w:p>
+    <w:p>
+      <w:pPr>
+        <w:jc w:val="center"/>
+      </w:pPr>
+      <w:r>
+        <w:drawing>
+          <wp:inline distT="0" distB="0" distL="0" distR="0" wp14:anchorId="4B620E45" wp14:editId="4F4AD028">
+            <wp:extent cx="5077534" cy="1600423"/>
+            <wp:effectExtent l="0" t="0" r="8890" b="0"/>
+            <wp:docPr id="15" name="Picture 15"/>
+            <wp:cNvGraphicFramePr>
+              <a:graphicFrameLocks xmlns:a="http://schemas.openxmlformats.org/drawingml/2006/main" noChangeAspect="1"/>
+            </wp:cNvGraphicFramePr>
+            <a:graphic xmlns:a="http://schemas.openxmlformats.org/drawingml/2006/main">
+              <a:graphicData uri="http://schemas.openxmlformats.org/drawingml/2006/picture">
+                <pic:pic xmlns:pic="http://schemas.openxmlformats.org/drawingml/2006/picture">
+                  <pic:nvPicPr>
+                    <pic:cNvPr id="15" name="Picture 15"/>
+                    <pic:cNvPicPr/>
+                  </pic:nvPicPr>
+                  <pic:blipFill>
+                    <a:blip r:embed="rId19"/>
+                    <a:stretch>
+                      <a:fillRect/>
+                    </a:stretch>
+                  </pic:blipFill>
+                  <pic:spPr>
+                    <a:xfrm>
+                      <a:off x="0" y="0"/>
+                      <a:ext cx="5077534" cy="1600423"/>
+                    </a:xfrm>
+                    <a:prstGeom prst="rect">
+                      <a:avLst/>
+                    </a:prstGeom>
+                  </pic:spPr>
+                </pic:pic>
+              </a:graphicData>
+            </a:graphic>
+          </wp:inline>
+        </w:drawing>
       </w:r>
     </w:p>
     <w:p>
@@ -8743,7 +7752,6 @@
       <w:r>
         <w:t xml:space="preserve">, a </w:t>
       </w:r>
-      <w:proofErr w:type="spellStart"/>
       <w:r>
         <w:rPr>
           <w:rFonts w:ascii="Consolas" w:hAnsi="Consolas" w:cs="Consolas"/>
@@ -8753,7 +7761,6 @@
         </w:rPr>
         <w:t>SerializableDictionary</w:t>
       </w:r>
-      <w:proofErr w:type="spellEnd"/>
       <w:r>
         <w:t xml:space="preserve"> </w:t>
       </w:r>
@@ -8765,7 +7772,7 @@
       <w:pPr>
         <w:pStyle w:val="Heading3"/>
       </w:pPr>
-      <w:bookmarkStart w:id="11" w:name="_Toc95335268"/>
+      <w:bookmarkStart w:id="11" w:name="_Toc95341816"/>
       <w:r>
         <w:t>Behaviours used</w:t>
       </w:r>
@@ -8796,7 +7803,6 @@
       <w:r>
         <w:t xml:space="preserve"> </w:t>
       </w:r>
-      <w:proofErr w:type="spellStart"/>
       <w:r>
         <w:rPr>
           <w:rFonts w:ascii="Consolas" w:hAnsi="Consolas" w:cs="Consolas"/>
@@ -8806,7 +7812,6 @@
         </w:rPr>
         <w:t>OnDrawGizmos</w:t>
       </w:r>
-      <w:proofErr w:type="spellEnd"/>
       <w:r>
         <w:rPr>
           <w:rFonts w:ascii="Consolas" w:hAnsi="Consolas" w:cs="Consolas"/>
@@ -8854,36 +7859,8 @@
           <w:sz w:val="22"/>
           <w:szCs w:val="20"/>
         </w:rPr>
-        <w:t>Agents/</w:t>
-      </w:r>
-      <w:proofErr w:type="spellStart"/>
-      <w:r>
-        <w:rPr>
-          <w:rStyle w:val="SubtleEmphasis"/>
-          <w:sz w:val="22"/>
-          <w:szCs w:val="20"/>
-        </w:rPr>
-        <w:t>SteeringBehaviours</w:t>
-      </w:r>
-      <w:proofErr w:type="spellEnd"/>
-      <w:r>
-        <w:rPr>
-          <w:rStyle w:val="SubtleEmphasis"/>
-          <w:sz w:val="22"/>
-          <w:szCs w:val="20"/>
-        </w:rPr>
-        <w:t>/</w:t>
-      </w:r>
-      <w:proofErr w:type="spellStart"/>
-      <w:r>
-        <w:rPr>
-          <w:rStyle w:val="SubtleEmphasis"/>
-          <w:sz w:val="22"/>
-          <w:szCs w:val="20"/>
-        </w:rPr>
-        <w:t>SeekBehaviour.cs</w:t>
-      </w:r>
-      <w:proofErr w:type="spellEnd"/>
+        <w:t>Agents/SteeringBehaviours/SeekBehaviour.cs</w:t>
+      </w:r>
     </w:p>
     <w:p>
       <w:pPr>
@@ -8908,7 +7885,6 @@
         </w:rPr>
         <w:t>eek</w:t>
       </w:r>
-      <w:proofErr w:type="spellStart"/>
       <w:r>
         <w:rPr>
           <w:rFonts w:ascii="Consolas" w:hAnsi="Consolas" w:cs="Consolas"/>
@@ -8918,7 +7894,6 @@
         </w:rPr>
         <w:t>Behaviour</w:t>
       </w:r>
-      <w:proofErr w:type="spellEnd"/>
       <w:r>
         <w:t xml:space="preserve"> </w:t>
       </w:r>
@@ -8975,6 +7950,7 @@
         <w:pStyle w:val="Heading4"/>
       </w:pPr>
       <w:r>
+        <w:lastRenderedPageBreak/>
         <w:t>Separation</w:t>
       </w:r>
     </w:p>
@@ -9004,36 +7980,8 @@
           <w:sz w:val="22"/>
           <w:szCs w:val="20"/>
         </w:rPr>
-        <w:t>Agents/</w:t>
-      </w:r>
-      <w:proofErr w:type="spellStart"/>
-      <w:r>
-        <w:rPr>
-          <w:rStyle w:val="SubtleEmphasis"/>
-          <w:sz w:val="22"/>
-          <w:szCs w:val="20"/>
-        </w:rPr>
-        <w:t>SteeringBehaviours</w:t>
-      </w:r>
-      <w:proofErr w:type="spellEnd"/>
-      <w:r>
-        <w:rPr>
-          <w:rStyle w:val="SubtleEmphasis"/>
-          <w:sz w:val="22"/>
-          <w:szCs w:val="20"/>
-        </w:rPr>
-        <w:t>/</w:t>
-      </w:r>
-      <w:proofErr w:type="spellStart"/>
-      <w:r>
-        <w:rPr>
-          <w:rStyle w:val="SubtleEmphasis"/>
-          <w:sz w:val="22"/>
-          <w:szCs w:val="20"/>
-        </w:rPr>
-        <w:t>SeparationBehaviour.cs</w:t>
-      </w:r>
-      <w:proofErr w:type="spellEnd"/>
+        <w:t>Agents/SteeringBehaviours/SeparationBehaviour.cs</w:t>
+      </w:r>
     </w:p>
     <w:p>
       <w:pPr>
@@ -9050,7 +7998,6 @@
         </w:rPr>
         <w:t>Separation</w:t>
       </w:r>
-      <w:proofErr w:type="spellStart"/>
       <w:r>
         <w:rPr>
           <w:rFonts w:ascii="Consolas" w:hAnsi="Consolas" w:cs="Consolas"/>
@@ -9060,7 +8007,6 @@
         </w:rPr>
         <w:t>Behaviour</w:t>
       </w:r>
-      <w:proofErr w:type="spellEnd"/>
       <w:r>
         <w:t xml:space="preserve"> </w:t>
       </w:r>
@@ -9126,36 +8072,8 @@
           <w:sz w:val="22"/>
           <w:szCs w:val="20"/>
         </w:rPr>
-        <w:t>Agents/</w:t>
-      </w:r>
-      <w:proofErr w:type="spellStart"/>
-      <w:r>
-        <w:rPr>
-          <w:rStyle w:val="SubtleEmphasis"/>
-          <w:sz w:val="22"/>
-          <w:szCs w:val="20"/>
-        </w:rPr>
-        <w:t>SteeringBehaviours</w:t>
-      </w:r>
-      <w:proofErr w:type="spellEnd"/>
-      <w:r>
-        <w:rPr>
-          <w:rStyle w:val="SubtleEmphasis"/>
-          <w:sz w:val="22"/>
-          <w:szCs w:val="20"/>
-        </w:rPr>
-        <w:t>/</w:t>
-      </w:r>
-      <w:proofErr w:type="spellStart"/>
-      <w:r>
-        <w:rPr>
-          <w:rStyle w:val="SubtleEmphasis"/>
-          <w:sz w:val="22"/>
-          <w:szCs w:val="20"/>
-        </w:rPr>
-        <w:t>DragBehaviour.cs</w:t>
-      </w:r>
-      <w:proofErr w:type="spellEnd"/>
+        <w:t>Agents/SteeringBehaviours/DragBehaviour.cs</w:t>
+      </w:r>
     </w:p>
     <w:p>
       <w:pPr>
@@ -9172,7 +8090,6 @@
         </w:rPr>
         <w:t>Drag</w:t>
       </w:r>
-      <w:proofErr w:type="spellStart"/>
       <w:r>
         <w:rPr>
           <w:rFonts w:ascii="Consolas" w:hAnsi="Consolas" w:cs="Consolas"/>
@@ -9182,7 +8099,6 @@
         </w:rPr>
         <w:t>Behaviour</w:t>
       </w:r>
-      <w:proofErr w:type="spellEnd"/>
       <w:r>
         <w:t xml:space="preserve"> </w:t>
       </w:r>
@@ -9279,7 +8195,6 @@
       <w:r>
         <w:t xml:space="preserve">The </w:t>
       </w:r>
-      <w:proofErr w:type="spellStart"/>
       <w:r>
         <w:rPr>
           <w:rFonts w:ascii="Consolas" w:hAnsi="Consolas" w:cs="Consolas"/>
@@ -9288,7 +8203,6 @@
         </w:rPr>
         <w:t>AvoidBehaviourVolumeAdaptive</w:t>
       </w:r>
-      <w:proofErr w:type="spellEnd"/>
       <w:r>
         <w:rPr>
           <w:rFonts w:ascii="Consolas" w:hAnsi="Consolas" w:cs="Consolas"/>
@@ -9354,15 +8268,7 @@
         <w:t>-</w:t>
       </w:r>
       <w:r>
-        <w:t xml:space="preserve">way forward </w:t>
-      </w:r>
-      <w:proofErr w:type="spellStart"/>
-      <w:r>
-        <w:t>boxcasts</w:t>
-      </w:r>
-      <w:proofErr w:type="spellEnd"/>
-      <w:r>
-        <w:t xml:space="preserve">, but none of them gave desirable results since </w:t>
+        <w:t xml:space="preserve">way forward boxcasts, but none of them gave desirable results since </w:t>
       </w:r>
       <w:r>
         <w:t>the crossing is an extremely crowded area</w:t>
@@ -9376,8 +8282,9 @@
       <w:r>
         <w:t>.</w:t>
       </w:r>
-    </w:p>
-    <w:p>
+      <w:r>
+        <w:t xml:space="preserve"> </w:t>
+      </w:r>
       <w:r>
         <w:t>However,</w:t>
       </w:r>
@@ -9396,20 +8303,11 @@
         <w:t>In the end, we opted for an</w:t>
       </w:r>
       <w:r>
-        <w:t xml:space="preserve"> adaptive variation of the single forward </w:t>
-      </w:r>
-      <w:proofErr w:type="spellStart"/>
-      <w:r>
-        <w:t>boxcast</w:t>
-      </w:r>
-      <w:proofErr w:type="spellEnd"/>
-      <w:r>
-        <w:t xml:space="preserve">: instead of having the projection always at </w:t>
+        <w:t xml:space="preserve"> adaptive variation of the single forward boxcast: instead of having the projection always at </w:t>
       </w:r>
       <w:r>
         <w:t>the same distance (</w:t>
       </w:r>
-      <w:proofErr w:type="spellStart"/>
       <w:r>
         <w:rPr>
           <w:rFonts w:ascii="Consolas" w:hAnsi="Consolas" w:cs="Consolas"/>
@@ -9418,7 +8316,6 @@
         </w:rPr>
         <w:t>sightRange</w:t>
       </w:r>
-      <w:proofErr w:type="spellEnd"/>
       <w:r>
         <w:t>) in front of the agent, the projection</w:t>
       </w:r>
@@ -9448,7 +8345,7 @@
       </w:tblGrid>
       <w:tr>
         <w:trPr>
-          <w:trHeight w:val="2950"/>
+          <w:trHeight w:val="2723"/>
           <w:jc w:val="center"/>
         </w:trPr>
         <w:tc>
@@ -9475,7 +8372,6 @@
                 <w:sz w:val="22"/>
                 <w:lang w:val="en-US"/>
               </w:rPr>
-              <w:lastRenderedPageBreak/>
               <w:t>public</w:t>
             </w:r>
             <w:r>
@@ -9505,7 +8401,6 @@
               </w:rPr>
               <w:t xml:space="preserve"> </w:t>
             </w:r>
-            <w:proofErr w:type="spellStart"/>
             <w:r>
               <w:rPr>
                 <w:rFonts w:ascii="Consolas" w:hAnsi="Consolas" w:cs="Consolas"/>
@@ -9515,27 +8410,15 @@
               </w:rPr>
               <w:t>AvoidBehaviourVolumeAdaptive</w:t>
             </w:r>
-            <w:proofErr w:type="spellEnd"/>
-            <w:r>
-              <w:rPr>
-                <w:rFonts w:ascii="Consolas" w:hAnsi="Consolas" w:cs="Consolas"/>
-                <w:color w:val="000000"/>
-                <w:sz w:val="22"/>
-                <w:lang w:val="en-US"/>
-              </w:rPr>
-              <w:t xml:space="preserve"> : </w:t>
-            </w:r>
-            <w:proofErr w:type="spellStart"/>
-            <w:r>
-              <w:rPr>
-                <w:rFonts w:ascii="Consolas" w:hAnsi="Consolas" w:cs="Consolas"/>
-                <w:color w:val="000000"/>
-                <w:sz w:val="22"/>
-                <w:lang w:val="en-US"/>
-              </w:rPr>
-              <w:t>SteeringBehaviour</w:t>
-            </w:r>
-            <w:proofErr w:type="spellEnd"/>
+            <w:r>
+              <w:rPr>
+                <w:rFonts w:ascii="Consolas" w:hAnsi="Consolas" w:cs="Consolas"/>
+                <w:color w:val="000000"/>
+                <w:sz w:val="22"/>
+                <w:lang w:val="en-US"/>
+              </w:rPr>
+              <w:t xml:space="preserve"> : SteeringBehaviour</w:t>
+            </w:r>
             <w:r>
               <w:rPr>
                 <w:rFonts w:ascii="Consolas" w:hAnsi="Consolas" w:cs="Consolas"/>
@@ -9625,27 +8508,7 @@
                 <w:sz w:val="22"/>
                 <w:lang w:val="en-US"/>
               </w:rPr>
-              <w:t xml:space="preserve"> </w:t>
-            </w:r>
-            <w:proofErr w:type="spellStart"/>
-            <w:r>
-              <w:rPr>
-                <w:rFonts w:ascii="Consolas" w:hAnsi="Consolas" w:cs="Consolas"/>
-                <w:color w:val="000000"/>
-                <w:sz w:val="22"/>
-                <w:lang w:val="en-US"/>
-              </w:rPr>
-              <w:t>minSightRange</w:t>
-            </w:r>
-            <w:proofErr w:type="spellEnd"/>
-            <w:r>
-              <w:rPr>
-                <w:rFonts w:ascii="Consolas" w:hAnsi="Consolas" w:cs="Consolas"/>
-                <w:color w:val="000000"/>
-                <w:sz w:val="22"/>
-                <w:lang w:val="en-US"/>
-              </w:rPr>
-              <w:t>;</w:t>
+              <w:t xml:space="preserve"> minSightRange;</w:t>
             </w:r>
           </w:p>
           <w:p>
@@ -9704,27 +8567,7 @@
                 <w:sz w:val="22"/>
                 <w:lang w:val="en-US"/>
               </w:rPr>
-              <w:t xml:space="preserve"> </w:t>
-            </w:r>
-            <w:proofErr w:type="spellStart"/>
-            <w:r>
-              <w:rPr>
-                <w:rFonts w:ascii="Consolas" w:hAnsi="Consolas" w:cs="Consolas"/>
-                <w:color w:val="000000"/>
-                <w:sz w:val="22"/>
-                <w:lang w:val="en-US"/>
-              </w:rPr>
-              <w:t>maxSightRange</w:t>
-            </w:r>
-            <w:proofErr w:type="spellEnd"/>
-            <w:r>
-              <w:rPr>
-                <w:rFonts w:ascii="Consolas" w:hAnsi="Consolas" w:cs="Consolas"/>
-                <w:color w:val="000000"/>
-                <w:sz w:val="22"/>
-                <w:lang w:val="en-US"/>
-              </w:rPr>
-              <w:t>;</w:t>
+              <w:t xml:space="preserve"> maxSightRange;</w:t>
             </w:r>
           </w:p>
           <w:p>
@@ -9783,27 +8626,7 @@
                 <w:sz w:val="22"/>
                 <w:lang w:val="en-US"/>
               </w:rPr>
-              <w:t xml:space="preserve"> </w:t>
-            </w:r>
-            <w:proofErr w:type="spellStart"/>
-            <w:r>
-              <w:rPr>
-                <w:rFonts w:ascii="Consolas" w:hAnsi="Consolas" w:cs="Consolas"/>
-                <w:color w:val="000000"/>
-                <w:sz w:val="22"/>
-                <w:lang w:val="en-US"/>
-              </w:rPr>
-              <w:t>sightDecay</w:t>
-            </w:r>
-            <w:proofErr w:type="spellEnd"/>
-            <w:r>
-              <w:rPr>
-                <w:rFonts w:ascii="Consolas" w:hAnsi="Consolas" w:cs="Consolas"/>
-                <w:color w:val="000000"/>
-                <w:sz w:val="22"/>
-                <w:lang w:val="en-US"/>
-              </w:rPr>
-              <w:t>;</w:t>
+              <w:t xml:space="preserve"> sightDecay;</w:t>
             </w:r>
           </w:p>
           <w:p>
@@ -9862,27 +8685,7 @@
                 <w:sz w:val="22"/>
                 <w:lang w:val="en-US"/>
               </w:rPr>
-              <w:t xml:space="preserve"> </w:t>
-            </w:r>
-            <w:proofErr w:type="spellStart"/>
-            <w:r>
-              <w:rPr>
-                <w:rFonts w:ascii="Consolas" w:hAnsi="Consolas" w:cs="Consolas"/>
-                <w:color w:val="000000"/>
-                <w:sz w:val="22"/>
-                <w:lang w:val="en-US"/>
-              </w:rPr>
-              <w:t>sightRegrowth</w:t>
-            </w:r>
-            <w:proofErr w:type="spellEnd"/>
-            <w:r>
-              <w:rPr>
-                <w:rFonts w:ascii="Consolas" w:hAnsi="Consolas" w:cs="Consolas"/>
-                <w:color w:val="000000"/>
-                <w:sz w:val="22"/>
-                <w:lang w:val="en-US"/>
-              </w:rPr>
-              <w:t>;</w:t>
+              <w:t xml:space="preserve"> sightRegrowth;</w:t>
             </w:r>
           </w:p>
           <w:p>
@@ -9941,27 +8744,7 @@
                 <w:sz w:val="22"/>
                 <w:lang w:val="en-US"/>
               </w:rPr>
-              <w:t xml:space="preserve"> </w:t>
-            </w:r>
-            <w:proofErr w:type="spellStart"/>
-            <w:r>
-              <w:rPr>
-                <w:rFonts w:ascii="Consolas" w:hAnsi="Consolas" w:cs="Consolas"/>
-                <w:color w:val="000000"/>
-                <w:sz w:val="22"/>
-                <w:lang w:val="en-US"/>
-              </w:rPr>
-              <w:t>sightRange</w:t>
-            </w:r>
-            <w:proofErr w:type="spellEnd"/>
-            <w:r>
-              <w:rPr>
-                <w:rFonts w:ascii="Consolas" w:hAnsi="Consolas" w:cs="Consolas"/>
-                <w:color w:val="000000"/>
-                <w:sz w:val="22"/>
-                <w:lang w:val="en-US"/>
-              </w:rPr>
-              <w:t>;</w:t>
+              <w:t xml:space="preserve"> sightRange;</w:t>
             </w:r>
           </w:p>
           <w:p>
@@ -9977,6 +8760,51 @@
                 <w:lang w:val="en-US"/>
               </w:rPr>
             </w:pPr>
+            <w:r>
+              <w:rPr>
+                <w:rFonts w:ascii="Consolas" w:hAnsi="Consolas" w:cs="Consolas"/>
+                <w:color w:val="000000"/>
+                <w:sz w:val="22"/>
+                <w:lang w:val="en-US"/>
+              </w:rPr>
+              <w:tab/>
+            </w:r>
+            <w:r>
+              <w:rPr>
+                <w:rFonts w:ascii="Consolas" w:hAnsi="Consolas" w:cs="Consolas"/>
+                <w:color w:val="0000FF"/>
+                <w:sz w:val="22"/>
+                <w:lang w:val="en-US"/>
+              </w:rPr>
+              <w:t>public</w:t>
+            </w:r>
+            <w:r>
+              <w:rPr>
+                <w:rFonts w:ascii="Consolas" w:hAnsi="Consolas" w:cs="Consolas"/>
+                <w:color w:val="000000"/>
+                <w:sz w:val="22"/>
+                <w:lang w:val="en-US"/>
+              </w:rPr>
+              <w:t xml:space="preserve"> </w:t>
+            </w:r>
+            <w:r>
+              <w:rPr>
+                <w:rFonts w:ascii="Consolas" w:hAnsi="Consolas" w:cs="Consolas"/>
+                <w:color w:val="0000FF"/>
+                <w:sz w:val="22"/>
+                <w:lang w:val="en-US"/>
+              </w:rPr>
+              <w:t>float</w:t>
+            </w:r>
+            <w:r>
+              <w:rPr>
+                <w:rFonts w:ascii="Consolas" w:hAnsi="Consolas" w:cs="Consolas"/>
+                <w:color w:val="000000"/>
+                <w:sz w:val="22"/>
+                <w:lang w:val="en-US"/>
+              </w:rPr>
+              <w:t xml:space="preserve"> steer;</w:t>
+            </w:r>
           </w:p>
           <w:p>
             <w:pPr>
@@ -9998,43 +8826,7 @@
                 <w:sz w:val="22"/>
                 <w:lang w:val="en-US"/>
               </w:rPr>
-              <w:tab/>
-            </w:r>
-            <w:r>
-              <w:rPr>
-                <w:rFonts w:ascii="Consolas" w:hAnsi="Consolas" w:cs="Consolas"/>
-                <w:color w:val="0000FF"/>
-                <w:sz w:val="22"/>
-                <w:lang w:val="en-US"/>
-              </w:rPr>
-              <w:t>public</w:t>
-            </w:r>
-            <w:r>
-              <w:rPr>
-                <w:rFonts w:ascii="Consolas" w:hAnsi="Consolas" w:cs="Consolas"/>
-                <w:color w:val="000000"/>
-                <w:sz w:val="22"/>
-                <w:lang w:val="en-US"/>
-              </w:rPr>
-              <w:t xml:space="preserve"> </w:t>
-            </w:r>
-            <w:r>
-              <w:rPr>
-                <w:rFonts w:ascii="Consolas" w:hAnsi="Consolas" w:cs="Consolas"/>
-                <w:color w:val="0000FF"/>
-                <w:sz w:val="22"/>
-                <w:lang w:val="en-US"/>
-              </w:rPr>
-              <w:t>float</w:t>
-            </w:r>
-            <w:r>
-              <w:rPr>
-                <w:rFonts w:ascii="Consolas" w:hAnsi="Consolas" w:cs="Consolas"/>
-                <w:color w:val="000000"/>
-                <w:sz w:val="22"/>
-                <w:lang w:val="en-US"/>
-              </w:rPr>
-              <w:t xml:space="preserve"> steer;</w:t>
+              <w:t xml:space="preserve">       ...</w:t>
             </w:r>
           </w:p>
           <w:p>
@@ -10057,29 +8849,6 @@
                 <w:sz w:val="22"/>
                 <w:lang w:val="en-US"/>
               </w:rPr>
-              <w:t xml:space="preserve">       ...</w:t>
-            </w:r>
-          </w:p>
-          <w:p>
-            <w:pPr>
-              <w:autoSpaceDE w:val="0"/>
-              <w:autoSpaceDN w:val="0"/>
-              <w:adjustRightInd w:val="0"/>
-              <w:spacing w:after="0" w:line="240" w:lineRule="auto"/>
-              <w:rPr>
-                <w:rFonts w:ascii="Consolas" w:hAnsi="Consolas" w:cs="Consolas"/>
-                <w:color w:val="000000"/>
-                <w:sz w:val="22"/>
-                <w:lang w:val="en-US"/>
-              </w:rPr>
-            </w:pPr>
-            <w:r>
-              <w:rPr>
-                <w:rFonts w:ascii="Consolas" w:hAnsi="Consolas" w:cs="Consolas"/>
-                <w:color w:val="000000"/>
-                <w:sz w:val="22"/>
-                <w:lang w:val="en-US"/>
-              </w:rPr>
               <w:t>}</w:t>
             </w:r>
           </w:p>
@@ -10087,37 +8856,41 @@
       </w:tr>
     </w:tbl>
     <w:p>
+      <w:pPr>
+        <w:spacing w:before="240"/>
+      </w:pPr>
       <w:r>
         <w:t>As long as the agent is colliding with something</w:t>
       </w:r>
       <w:r>
         <w:t xml:space="preserve">, the </w:t>
       </w:r>
-      <w:proofErr w:type="spellStart"/>
       <w:r>
         <w:rPr>
           <w:rFonts w:ascii="Consolas" w:hAnsi="Consolas" w:cs="Consolas"/>
           <w:color w:val="000000"/>
           <w:sz w:val="22"/>
         </w:rPr>
-        <w:t>sightRange</w:t>
-      </w:r>
-      <w:proofErr w:type="spellEnd"/>
+        <w:t xml:space="preserve">sightRange </w:t>
+      </w:r>
+      <w:r>
+        <w:t xml:space="preserve">will decrease </w:t>
+      </w:r>
+      <w:r>
+        <w:t xml:space="preserve">in decrements of </w:t>
+      </w:r>
       <w:r>
         <w:rPr>
           <w:rFonts w:ascii="Consolas" w:hAnsi="Consolas" w:cs="Consolas"/>
           <w:color w:val="000000"/>
           <w:sz w:val="22"/>
-        </w:rPr>
-        <w:t xml:space="preserve"> </w:t>
-      </w:r>
-      <w:r>
-        <w:t xml:space="preserve">will decrease </w:t>
-      </w:r>
-      <w:r>
-        <w:t xml:space="preserve">in decrements of </w:t>
-      </w:r>
-      <w:proofErr w:type="spellStart"/>
+          <w:lang w:val="en-US"/>
+        </w:rPr>
+        <w:t>sightDecay</w:t>
+      </w:r>
+      <w:r>
+        <w:t xml:space="preserve">; otherwise, it will increase in increments of </w:t>
+      </w:r>
       <w:r>
         <w:rPr>
           <w:rFonts w:ascii="Consolas" w:hAnsi="Consolas" w:cs="Consolas"/>
@@ -10125,13 +8898,8 @@
           <w:sz w:val="22"/>
           <w:lang w:val="en-US"/>
         </w:rPr>
-        <w:t>sightDecay</w:t>
-      </w:r>
-      <w:proofErr w:type="spellEnd"/>
-      <w:r>
-        <w:t xml:space="preserve">; otherwise, it will increase in increments of </w:t>
-      </w:r>
-      <w:proofErr w:type="spellStart"/>
+        <w:t>sight</w:t>
+      </w:r>
       <w:r>
         <w:rPr>
           <w:rFonts w:ascii="Consolas" w:hAnsi="Consolas" w:cs="Consolas"/>
@@ -10139,23 +8907,252 @@
           <w:sz w:val="22"/>
           <w:lang w:val="en-US"/>
         </w:rPr>
-        <w:t>sight</w:t>
-      </w:r>
-      <w:r>
-        <w:rPr>
-          <w:rFonts w:ascii="Consolas" w:hAnsi="Consolas" w:cs="Consolas"/>
-          <w:color w:val="000000"/>
-          <w:sz w:val="22"/>
-          <w:lang w:val="en-US"/>
-        </w:rPr>
         <w:t>Regrowth</w:t>
       </w:r>
-      <w:proofErr w:type="spellEnd"/>
       <w:r>
         <w:t>.</w:t>
       </w:r>
     </w:p>
     <w:p>
+      <w:pPr>
+        <w:rPr>
+          <w:sz w:val="28"/>
+          <w:szCs w:val="24"/>
+        </w:rPr>
+      </w:pPr>
+      <w:r>
+        <w:rPr>
+          <w:noProof/>
+          <w:sz w:val="28"/>
+          <w:szCs w:val="24"/>
+        </w:rPr>
+        <w:lastRenderedPageBreak/>
+        <w:drawing>
+          <wp:inline distT="0" distB="0" distL="0" distR="0" wp14:anchorId="40CDF319" wp14:editId="70FAA2C9">
+            <wp:extent cx="6115050" cy="2771775"/>
+            <wp:effectExtent l="0" t="0" r="0" b="9525"/>
+            <wp:docPr id="10" name="Picture 10"/>
+            <wp:cNvGraphicFramePr>
+              <a:graphicFrameLocks xmlns:a="http://schemas.openxmlformats.org/drawingml/2006/main" noChangeAspect="1"/>
+            </wp:cNvGraphicFramePr>
+            <a:graphic xmlns:a="http://schemas.openxmlformats.org/drawingml/2006/main">
+              <a:graphicData uri="http://schemas.openxmlformats.org/drawingml/2006/picture">
+                <pic:pic xmlns:pic="http://schemas.openxmlformats.org/drawingml/2006/picture">
+                  <pic:nvPicPr>
+                    <pic:cNvPr id="0" name="Picture 2"/>
+                    <pic:cNvPicPr>
+                      <a:picLocks noChangeAspect="1" noChangeArrowheads="1"/>
+                    </pic:cNvPicPr>
+                  </pic:nvPicPr>
+                  <pic:blipFill>
+                    <a:blip r:embed="rId20">
+                      <a:extLst>
+                        <a:ext uri="{28A0092B-C50C-407E-A947-70E740481C1C}">
+                          <a14:useLocalDpi xmlns:a14="http://schemas.microsoft.com/office/drawing/2010/main" val="0"/>
+                        </a:ext>
+                      </a:extLst>
+                    </a:blip>
+                    <a:srcRect/>
+                    <a:stretch>
+                      <a:fillRect/>
+                    </a:stretch>
+                  </pic:blipFill>
+                  <pic:spPr bwMode="auto">
+                    <a:xfrm>
+                      <a:off x="0" y="0"/>
+                      <a:ext cx="6115050" cy="2771775"/>
+                    </a:xfrm>
+                    <a:prstGeom prst="rect">
+                      <a:avLst/>
+                    </a:prstGeom>
+                    <a:noFill/>
+                    <a:ln>
+                      <a:noFill/>
+                    </a:ln>
+                  </pic:spPr>
+                </pic:pic>
+              </a:graphicData>
+            </a:graphic>
+          </wp:inline>
+        </w:drawing>
+      </w:r>
+    </w:p>
+    <w:p>
+      <w:pPr>
+        <w:jc w:val="center"/>
+        <w:rPr>
+          <w:i/>
+          <w:iCs/>
+        </w:rPr>
+      </w:pPr>
+      <w:r>
+        <w:rPr>
+          <w:i/>
+          <w:iCs/>
+        </w:rPr>
+        <w:t>Agents before collision is detected</w:t>
+      </w:r>
+    </w:p>
+    <w:p>
+      <w:pPr>
+        <w:jc w:val="center"/>
+        <w:rPr>
+          <w:i/>
+          <w:iCs/>
+        </w:rPr>
+      </w:pPr>
+    </w:p>
+    <w:p>
+      <w:r>
+        <w:rPr>
+          <w:noProof/>
+        </w:rPr>
+        <w:drawing>
+          <wp:inline distT="0" distB="0" distL="0" distR="0" wp14:anchorId="1EA438C1" wp14:editId="2AEC034B">
+            <wp:extent cx="6115050" cy="3429000"/>
+            <wp:effectExtent l="0" t="0" r="0" b="9525"/>
+            <wp:docPr id="13" name="Picture 13"/>
+            <wp:cNvGraphicFramePr>
+              <a:graphicFrameLocks xmlns:a="http://schemas.openxmlformats.org/drawingml/2006/main" noChangeAspect="1"/>
+            </wp:cNvGraphicFramePr>
+            <a:graphic xmlns:a="http://schemas.openxmlformats.org/drawingml/2006/main">
+              <a:graphicData uri="http://schemas.openxmlformats.org/drawingml/2006/picture">
+                <pic:pic xmlns:pic="http://schemas.openxmlformats.org/drawingml/2006/picture">
+                  <pic:nvPicPr>
+                    <pic:cNvPr id="0" name="Picture 4"/>
+                    <pic:cNvPicPr>
+                      <a:picLocks noChangeAspect="1" noChangeArrowheads="1"/>
+                    </pic:cNvPicPr>
+                  </pic:nvPicPr>
+                  <pic:blipFill>
+                    <a:blip r:embed="rId21">
+                      <a:extLst>
+                        <a:ext uri="{28A0092B-C50C-407E-A947-70E740481C1C}">
+                          <a14:useLocalDpi xmlns:a14="http://schemas.microsoft.com/office/drawing/2010/main" val="0"/>
+                        </a:ext>
+                      </a:extLst>
+                    </a:blip>
+                    <a:srcRect/>
+                    <a:stretch>
+                      <a:fillRect/>
+                    </a:stretch>
+                  </pic:blipFill>
+                  <pic:spPr bwMode="auto">
+                    <a:xfrm>
+                      <a:off x="0" y="0"/>
+                      <a:ext cx="6115050" cy="3429000"/>
+                    </a:xfrm>
+                    <a:prstGeom prst="rect">
+                      <a:avLst/>
+                    </a:prstGeom>
+                    <a:noFill/>
+                    <a:ln>
+                      <a:noFill/>
+                    </a:ln>
+                  </pic:spPr>
+                </pic:pic>
+              </a:graphicData>
+            </a:graphic>
+          </wp:inline>
+        </w:drawing>
+      </w:r>
+    </w:p>
+    <w:p>
+      <w:pPr>
+        <w:jc w:val="center"/>
+        <w:rPr>
+          <w:i/>
+          <w:iCs/>
+        </w:rPr>
+      </w:pPr>
+      <w:r>
+        <w:rPr>
+          <w:i/>
+          <w:iCs/>
+        </w:rPr>
+        <w:t>Agents avoiding collision (sightRange is shortened)</w:t>
+      </w:r>
+    </w:p>
+    <w:p>
+      <w:r>
+        <w:rPr>
+          <w:noProof/>
+        </w:rPr>
+        <w:lastRenderedPageBreak/>
+        <w:drawing>
+          <wp:inline distT="0" distB="0" distL="0" distR="0" wp14:anchorId="169269DF" wp14:editId="712242EA">
+            <wp:extent cx="6115050" cy="2962275"/>
+            <wp:effectExtent l="0" t="0" r="0" b="9525"/>
+            <wp:docPr id="14" name="Picture 14"/>
+            <wp:cNvGraphicFramePr>
+              <a:graphicFrameLocks xmlns:a="http://schemas.openxmlformats.org/drawingml/2006/main" noChangeAspect="1"/>
+            </wp:cNvGraphicFramePr>
+            <a:graphic xmlns:a="http://schemas.openxmlformats.org/drawingml/2006/main">
+              <a:graphicData uri="http://schemas.openxmlformats.org/drawingml/2006/picture">
+                <pic:pic xmlns:pic="http://schemas.openxmlformats.org/drawingml/2006/picture">
+                  <pic:nvPicPr>
+                    <pic:cNvPr id="0" name="Picture 5"/>
+                    <pic:cNvPicPr>
+                      <a:picLocks noChangeAspect="1" noChangeArrowheads="1"/>
+                    </pic:cNvPicPr>
+                  </pic:nvPicPr>
+                  <pic:blipFill>
+                    <a:blip r:embed="rId22">
+                      <a:extLst>
+                        <a:ext uri="{28A0092B-C50C-407E-A947-70E740481C1C}">
+                          <a14:useLocalDpi xmlns:a14="http://schemas.microsoft.com/office/drawing/2010/main" val="0"/>
+                        </a:ext>
+                      </a:extLst>
+                    </a:blip>
+                    <a:srcRect/>
+                    <a:stretch>
+                      <a:fillRect/>
+                    </a:stretch>
+                  </pic:blipFill>
+                  <pic:spPr bwMode="auto">
+                    <a:xfrm>
+                      <a:off x="0" y="0"/>
+                      <a:ext cx="6115050" cy="2962275"/>
+                    </a:xfrm>
+                    <a:prstGeom prst="rect">
+                      <a:avLst/>
+                    </a:prstGeom>
+                    <a:noFill/>
+                    <a:ln>
+                      <a:noFill/>
+                    </a:ln>
+                  </pic:spPr>
+                </pic:pic>
+              </a:graphicData>
+            </a:graphic>
+          </wp:inline>
+        </w:drawing>
+      </w:r>
+    </w:p>
+    <w:p>
+      <w:pPr>
+        <w:jc w:val="center"/>
+        <w:rPr>
+          <w:i/>
+          <w:iCs/>
+        </w:rPr>
+      </w:pPr>
+      <w:r>
+        <w:rPr>
+          <w:i/>
+          <w:iCs/>
+        </w:rPr>
+        <w:t xml:space="preserve">Agents </w:t>
+      </w:r>
+      <w:r>
+        <w:rPr>
+          <w:i/>
+          <w:iCs/>
+        </w:rPr>
+        <w:t>avoided collision (sightRange is regrowing)</w:t>
+      </w:r>
+    </w:p>
+    <w:p>
       <w:r>
         <w:t xml:space="preserve">This </w:t>
       </w:r>
@@ -10190,7 +9187,13 @@
         <w:t>ahead of time in a</w:t>
       </w:r>
       <w:r>
-        <w:t xml:space="preserve"> more smoothly manner</w:t>
+        <w:t xml:space="preserve"> smooth</w:t>
+      </w:r>
+      <w:r>
+        <w:t>er</w:t>
+      </w:r>
+      <w:r>
+        <w:t xml:space="preserve"> manner</w:t>
       </w:r>
       <w:r>
         <w:t>.</w:t>
@@ -10217,7 +9220,7 @@
       <w:pPr>
         <w:pStyle w:val="Heading1"/>
       </w:pPr>
-      <w:bookmarkStart w:id="13" w:name="_Toc95335269"/>
+      <w:bookmarkStart w:id="13" w:name="_Toc95341817"/>
       <w:r>
         <w:t>Utilitie</w:t>
       </w:r>
@@ -10245,7 +9248,6 @@
         </w:rPr>
         <w:t>Assets/Scripts/</w:t>
       </w:r>
-      <w:proofErr w:type="spellStart"/>
       <w:r>
         <w:rPr>
           <w:rStyle w:val="SubtleEmphasis"/>
@@ -10254,7 +9256,6 @@
         </w:rPr>
         <w:t>Utilities.cs</w:t>
       </w:r>
-      <w:proofErr w:type="spellEnd"/>
     </w:p>
     <w:p>
       <w:r>
@@ -10352,27 +9353,7 @@
                 <w:sz w:val="22"/>
                 <w:lang w:val="en-US"/>
               </w:rPr>
-              <w:t xml:space="preserve"> Vector3 </w:t>
-            </w:r>
-            <w:proofErr w:type="spellStart"/>
-            <w:r>
-              <w:rPr>
-                <w:rFonts w:ascii="Consolas" w:hAnsi="Consolas" w:cs="Consolas"/>
-                <w:color w:val="000000"/>
-                <w:sz w:val="22"/>
-                <w:lang w:val="en-US"/>
-              </w:rPr>
-              <w:t>GenerateRandomPoint</w:t>
-            </w:r>
-            <w:proofErr w:type="spellEnd"/>
-            <w:r>
-              <w:rPr>
-                <w:rFonts w:ascii="Consolas" w:hAnsi="Consolas" w:cs="Consolas"/>
-                <w:color w:val="000000"/>
-                <w:sz w:val="22"/>
-                <w:lang w:val="en-US"/>
-              </w:rPr>
-              <w:t xml:space="preserve">(Vector3 position, </w:t>
+              <w:t xml:space="preserve"> Vector3 GenerateRandomPoint(Vector3 position, </w:t>
             </w:r>
             <w:r>
               <w:rPr>
@@ -10403,7 +9384,6 @@
           <w:lang w:val="en-US"/>
         </w:rPr>
       </w:pPr>
-      <w:proofErr w:type="spellStart"/>
       <w:r>
         <w:rPr>
           <w:rFonts w:ascii="Consolas" w:hAnsi="Consolas" w:cs="Consolas"/>
@@ -10422,7 +9402,6 @@
         </w:rPr>
         <w:t>RandomPoint</w:t>
       </w:r>
-      <w:proofErr w:type="spellEnd"/>
       <w:r>
         <w:rPr>
           <w:rFonts w:ascii="Consolas" w:hAnsi="Consolas" w:cs="Consolas"/>
@@ -10542,27 +9521,7 @@
                 <w:sz w:val="22"/>
                 <w:lang w:val="en-US"/>
               </w:rPr>
-              <w:t xml:space="preserve"> Vector3 </w:t>
-            </w:r>
-            <w:proofErr w:type="spellStart"/>
-            <w:r>
-              <w:rPr>
-                <w:rFonts w:ascii="Consolas" w:hAnsi="Consolas" w:cs="Consolas"/>
-                <w:color w:val="000000"/>
-                <w:sz w:val="22"/>
-                <w:lang w:val="en-US"/>
-              </w:rPr>
-              <w:t>GenerateValidPosition</w:t>
-            </w:r>
-            <w:proofErr w:type="spellEnd"/>
-            <w:r>
-              <w:rPr>
-                <w:rFonts w:ascii="Consolas" w:hAnsi="Consolas" w:cs="Consolas"/>
-                <w:color w:val="000000"/>
-                <w:sz w:val="22"/>
-                <w:lang w:val="en-US"/>
-              </w:rPr>
-              <w:t xml:space="preserve">(Vector3 position, </w:t>
+              <w:t xml:space="preserve"> Vector3 GenerateValidPosition(Vector3 position, </w:t>
             </w:r>
             <w:r>
               <w:rPr>
@@ -10607,11 +9566,7 @@
     <w:p>
       <w:pPr>
         <w:spacing w:before="240"/>
-        <w:rPr>
-          <w:lang w:val="en-US"/>
-        </w:rPr>
-      </w:pPr>
-      <w:proofErr w:type="spellStart"/>
+      </w:pPr>
       <w:r>
         <w:rPr>
           <w:rFonts w:ascii="Consolas" w:hAnsi="Consolas" w:cs="Consolas"/>
@@ -10621,7 +9576,6 @@
         </w:rPr>
         <w:t>GenerateValidPosition</w:t>
       </w:r>
-      <w:proofErr w:type="spellEnd"/>
       <w:r>
         <w:rPr>
           <w:rFonts w:ascii="Consolas" w:hAnsi="Consolas" w:cs="Consolas"/>
@@ -10682,7 +9636,6 @@
         </w:rPr>
         <w:t xml:space="preserve">It uses </w:t>
       </w:r>
-      <w:proofErr w:type="spellStart"/>
       <w:r>
         <w:rPr>
           <w:rFonts w:ascii="Consolas" w:hAnsi="Consolas" w:cs="Consolas"/>
@@ -10699,17 +9652,7 @@
           <w:sz w:val="22"/>
           <w:lang w:val="en-US"/>
         </w:rPr>
-        <w:t>RandomPoint</w:t>
-      </w:r>
-      <w:proofErr w:type="spellEnd"/>
-      <w:r>
-        <w:rPr>
-          <w:rFonts w:ascii="Consolas" w:hAnsi="Consolas" w:cs="Consolas"/>
-          <w:color w:val="000000"/>
-          <w:sz w:val="22"/>
-          <w:lang w:val="en-US"/>
-        </w:rPr>
-        <w:t xml:space="preserve"> </w:t>
+        <w:t xml:space="preserve">RandomPoint </w:t>
       </w:r>
       <w:r>
         <w:t>return</w:t>
@@ -10791,27 +9734,7 @@
                 <w:sz w:val="22"/>
                 <w:lang w:val="en-US"/>
               </w:rPr>
-              <w:t xml:space="preserve"> Vector3 </w:t>
-            </w:r>
-            <w:proofErr w:type="spellStart"/>
-            <w:r>
-              <w:rPr>
-                <w:rFonts w:ascii="Consolas" w:hAnsi="Consolas" w:cs="Consolas"/>
-                <w:color w:val="000000"/>
-                <w:sz w:val="22"/>
-                <w:lang w:val="en-US"/>
-              </w:rPr>
-              <w:t>GenerateValidPositionCapsule</w:t>
-            </w:r>
-            <w:proofErr w:type="spellEnd"/>
-            <w:r>
-              <w:rPr>
-                <w:rFonts w:ascii="Consolas" w:hAnsi="Consolas" w:cs="Consolas"/>
-                <w:color w:val="000000"/>
-                <w:sz w:val="22"/>
-                <w:lang w:val="en-US"/>
-              </w:rPr>
-              <w:t xml:space="preserve">(Vector3 position, </w:t>
+              <w:t xml:space="preserve"> Vector3 GenerateValidPositionCapsule(Vector3 position, </w:t>
             </w:r>
             <w:r>
               <w:rPr>
@@ -10847,27 +9770,7 @@
                 <w:sz w:val="22"/>
                 <w:lang w:val="en-US"/>
               </w:rPr>
-              <w:t xml:space="preserve"> </w:t>
-            </w:r>
-            <w:proofErr w:type="spellStart"/>
-            <w:r>
-              <w:rPr>
-                <w:rFonts w:ascii="Consolas" w:hAnsi="Consolas" w:cs="Consolas"/>
-                <w:color w:val="000000"/>
-                <w:sz w:val="22"/>
-                <w:lang w:val="en-US"/>
-              </w:rPr>
-              <w:t>capsRadius</w:t>
-            </w:r>
-            <w:proofErr w:type="spellEnd"/>
-            <w:r>
-              <w:rPr>
-                <w:rFonts w:ascii="Consolas" w:hAnsi="Consolas" w:cs="Consolas"/>
-                <w:color w:val="000000"/>
-                <w:sz w:val="22"/>
-                <w:lang w:val="en-US"/>
-              </w:rPr>
-              <w:t xml:space="preserve">, </w:t>
+              <w:t xml:space="preserve"> capsRadius, </w:t>
             </w:r>
             <w:r>
               <w:rPr>
@@ -10885,27 +9788,7 @@
                 <w:sz w:val="22"/>
                 <w:lang w:val="en-US"/>
               </w:rPr>
-              <w:t xml:space="preserve"> </w:t>
-            </w:r>
-            <w:proofErr w:type="spellStart"/>
-            <w:r>
-              <w:rPr>
-                <w:rFonts w:ascii="Consolas" w:hAnsi="Consolas" w:cs="Consolas"/>
-                <w:color w:val="000000"/>
-                <w:sz w:val="22"/>
-                <w:lang w:val="en-US"/>
-              </w:rPr>
-              <w:t>capsHeight</w:t>
-            </w:r>
-            <w:proofErr w:type="spellEnd"/>
-            <w:r>
-              <w:rPr>
-                <w:rFonts w:ascii="Consolas" w:hAnsi="Consolas" w:cs="Consolas"/>
-                <w:color w:val="000000"/>
-                <w:sz w:val="22"/>
-                <w:lang w:val="en-US"/>
-              </w:rPr>
-              <w:t>, Vector3 direction) {...}</w:t>
+              <w:t xml:space="preserve"> capsHeight, Vector3 direction) {...}</w:t>
             </w:r>
           </w:p>
         </w:tc>
@@ -10918,7 +9801,6 @@
           <w:lang w:val="en-US"/>
         </w:rPr>
       </w:pPr>
-      <w:proofErr w:type="spellStart"/>
       <w:r>
         <w:rPr>
           <w:rFonts w:ascii="Consolas" w:hAnsi="Consolas" w:cs="Consolas"/>
@@ -10926,6 +9808,7 @@
           <w:sz w:val="22"/>
           <w:lang w:val="en-US"/>
         </w:rPr>
+        <w:lastRenderedPageBreak/>
         <w:t>GenerateValidPosition</w:t>
       </w:r>
       <w:r>
@@ -10935,9 +9818,14 @@
           <w:sz w:val="22"/>
           <w:lang w:val="en-US"/>
         </w:rPr>
-        <w:t>Capsule</w:t>
-      </w:r>
-      <w:proofErr w:type="spellEnd"/>
+        <w:t xml:space="preserve">Capsule </w:t>
+      </w:r>
+      <w:r>
+        <w:t>returns a random position</w:t>
+      </w:r>
+      <w:r>
+        <w:t xml:space="preserve"> at the specified </w:t>
+      </w:r>
       <w:r>
         <w:rPr>
           <w:rFonts w:ascii="Consolas" w:hAnsi="Consolas" w:cs="Consolas"/>
@@ -10945,13 +9833,22 @@
           <w:sz w:val="22"/>
           <w:lang w:val="en-US"/>
         </w:rPr>
+        <w:t>height</w:t>
+      </w:r>
+      <w:r>
         <w:t xml:space="preserve"> </w:t>
       </w:r>
       <w:r>
-        <w:t>returns a random position</w:t>
-      </w:r>
-      <w:r>
-        <w:t xml:space="preserve"> at the specified </w:t>
+        <w:t xml:space="preserve">in the area of a </w:t>
+      </w:r>
+      <w:r>
+        <w:t>two-dimensional</w:t>
+      </w:r>
+      <w:r>
+        <w:t xml:space="preserve"> capsule </w:t>
+      </w:r>
+      <w:r>
+        <w:t xml:space="preserve">of height </w:t>
       </w:r>
       <w:r>
         <w:rPr>
@@ -10960,24 +9857,14 @@
           <w:sz w:val="22"/>
           <w:lang w:val="en-US"/>
         </w:rPr>
-        <w:t>height</w:t>
+        <w:t>capsHeight</w:t>
       </w:r>
       <w:r>
         <w:t xml:space="preserve"> </w:t>
       </w:r>
       <w:r>
-        <w:t xml:space="preserve">in the area of a </w:t>
-      </w:r>
-      <w:r>
-        <w:t>two-dimensional</w:t>
-      </w:r>
-      <w:r>
-        <w:t xml:space="preserve"> capsule </w:t>
-      </w:r>
-      <w:r>
-        <w:t xml:space="preserve">of height </w:t>
-      </w:r>
-      <w:proofErr w:type="spellStart"/>
+        <w:t xml:space="preserve">and radius </w:t>
+      </w:r>
       <w:r>
         <w:rPr>
           <w:rFonts w:ascii="Consolas" w:hAnsi="Consolas" w:cs="Consolas"/>
@@ -10985,16 +9872,14 @@
           <w:sz w:val="22"/>
           <w:lang w:val="en-US"/>
         </w:rPr>
-        <w:t>capsHeight</w:t>
-      </w:r>
-      <w:proofErr w:type="spellEnd"/>
+        <w:t>capsRadius</w:t>
+      </w:r>
       <w:r>
         <w:t xml:space="preserve"> </w:t>
       </w:r>
       <w:r>
-        <w:t xml:space="preserve">and radius </w:t>
-      </w:r>
-      <w:proofErr w:type="spellStart"/>
+        <w:t xml:space="preserve">that spans along a specified </w:t>
+      </w:r>
       <w:r>
         <w:rPr>
           <w:rFonts w:ascii="Consolas" w:hAnsi="Consolas" w:cs="Consolas"/>
@@ -11002,14 +9887,7 @@
           <w:sz w:val="22"/>
           <w:lang w:val="en-US"/>
         </w:rPr>
-        <w:t>capsRadius</w:t>
-      </w:r>
-      <w:proofErr w:type="spellEnd"/>
-      <w:r>
-        <w:t xml:space="preserve"> </w:t>
-      </w:r>
-      <w:r>
-        <w:t xml:space="preserve">that spans along a specified </w:t>
+        <w:t>direction</w:t>
       </w:r>
       <w:r>
         <w:rPr>
@@ -11018,7 +9896,24 @@
           <w:sz w:val="22"/>
           <w:lang w:val="en-US"/>
         </w:rPr>
-        <w:t>direction</w:t>
+        <w:t>.</w:t>
+      </w:r>
+      <w:r>
+        <w:rPr>
+          <w:lang w:val="en-US"/>
+        </w:rPr>
+        <w:t xml:space="preserve"> </w:t>
+      </w:r>
+    </w:p>
+    <w:p>
+      <w:pPr>
+        <w:spacing w:before="240"/>
+      </w:pPr>
+      <w:r>
+        <w:rPr>
+          <w:lang w:val="en-US"/>
+        </w:rPr>
+        <w:t xml:space="preserve">It uses </w:t>
       </w:r>
       <w:r>
         <w:rPr>
@@ -11027,26 +9922,8 @@
           <w:sz w:val="22"/>
           <w:lang w:val="en-US"/>
         </w:rPr>
-        <w:t>.</w:t>
-      </w:r>
-      <w:r>
-        <w:rPr>
-          <w:lang w:val="en-US"/>
-        </w:rPr>
-        <w:t xml:space="preserve"> </w:t>
-      </w:r>
-    </w:p>
-    <w:p>
-      <w:pPr>
-        <w:spacing w:before="240"/>
-      </w:pPr>
-      <w:r>
-        <w:rPr>
-          <w:lang w:val="en-US"/>
-        </w:rPr>
-        <w:t xml:space="preserve">It uses </w:t>
-      </w:r>
-      <w:proofErr w:type="spellStart"/>
+        <w:t>Generate</w:t>
+      </w:r>
       <w:r>
         <w:rPr>
           <w:rFonts w:ascii="Consolas" w:hAnsi="Consolas" w:cs="Consolas"/>
@@ -11054,7 +9931,7 @@
           <w:sz w:val="22"/>
           <w:lang w:val="en-US"/>
         </w:rPr>
-        <w:t>Generate</w:t>
+        <w:t>ValidPosition</w:t>
       </w:r>
       <w:r>
         <w:rPr>
@@ -11063,40 +9940,29 @@
           <w:sz w:val="22"/>
           <w:lang w:val="en-US"/>
         </w:rPr>
-        <w:t>ValidPosition</w:t>
-      </w:r>
-      <w:proofErr w:type="spellEnd"/>
-      <w:r>
-        <w:rPr>
-          <w:rFonts w:ascii="Consolas" w:hAnsi="Consolas" w:cs="Consolas"/>
-          <w:color w:val="000000"/>
-          <w:sz w:val="22"/>
+        <w:t xml:space="preserve"> </w:t>
+      </w:r>
+      <w:r>
+        <w:t>to</w:t>
+      </w:r>
+      <w:r>
+        <w:t xml:space="preserve"> generate two random points in the</w:t>
+      </w:r>
+      <w:r>
+        <w:t xml:space="preserve"> circles at the ends of the capsule and then interpolates through them with a random alpha</w:t>
+      </w:r>
+      <w:r>
+        <w:t xml:space="preserve"> to get a point between them.</w:t>
+      </w:r>
+    </w:p>
+    <w:p>
+      <w:pPr>
+        <w:spacing w:before="240"/>
+        <w:rPr>
           <w:lang w:val="en-US"/>
         </w:rPr>
-        <w:t xml:space="preserve"> </w:t>
-      </w:r>
-      <w:r>
-        <w:t>to</w:t>
-      </w:r>
-      <w:r>
-        <w:t xml:space="preserve"> generate two random points in the</w:t>
-      </w:r>
-      <w:r>
-        <w:t xml:space="preserve"> circles at the ends of the capsule and then interpolates through them with a random alpha</w:t>
-      </w:r>
-      <w:r>
-        <w:t xml:space="preserve"> to get a point between them.</w:t>
-      </w:r>
-    </w:p>
-    <w:p>
-      <w:pPr>
-        <w:spacing w:before="240"/>
-        <w:rPr>
-          <w:lang w:val="en-US"/>
-        </w:rPr>
-      </w:pPr>
-      <w:r>
-        <w:lastRenderedPageBreak/>
+      </w:pPr>
+      <w:r>
         <w:t>Furthermore, for</w:t>
       </w:r>
       <w:r>
@@ -11111,7 +9977,7 @@
       <w:r>
         <w:t xml:space="preserve">, a </w:t>
       </w:r>
-      <w:hyperlink r:id="rId18" w:history="1">
+      <w:hyperlink r:id="rId23" w:history="1">
         <w:r>
           <w:rPr>
             <w:rStyle w:val="Hyperlink"/>
@@ -11136,7 +10002,7 @@
       <w:pPr>
         <w:pStyle w:val="Heading1"/>
       </w:pPr>
-      <w:bookmarkStart w:id="14" w:name="_Toc95335270"/>
+      <w:bookmarkStart w:id="14" w:name="_Toc95341818"/>
       <w:r>
         <w:t>Examples</w:t>
       </w:r>
@@ -11171,17 +10037,8 @@
         <w:t>For example, w</w:t>
       </w:r>
       <w:r>
-        <w:t>e can see that in the scene “</w:t>
-      </w:r>
-      <w:proofErr w:type="spellStart"/>
-      <w:r>
-        <w:t>LightCrowd</w:t>
-      </w:r>
-      <w:proofErr w:type="spellEnd"/>
-      <w:r>
-        <w:t xml:space="preserve">” the parameter </w:t>
-      </w:r>
-      <w:proofErr w:type="spellStart"/>
+        <w:t xml:space="preserve">e can see that in the scene “LightCrowd” the parameter </w:t>
+      </w:r>
       <w:r>
         <w:rPr>
           <w:rFonts w:ascii="Consolas" w:hAnsi="Consolas" w:cs="Consolas"/>
@@ -11191,7 +10048,6 @@
         </w:rPr>
         <w:t>minSightRange</w:t>
       </w:r>
-      <w:proofErr w:type="spellEnd"/>
       <w:r>
         <w:t xml:space="preserve"> </w:t>
       </w:r>
@@ -11223,7 +10079,7 @@
       <w:pPr>
         <w:pStyle w:val="Heading1"/>
       </w:pPr>
-      <w:bookmarkStart w:id="15" w:name="_Toc95335271"/>
+      <w:bookmarkStart w:id="15" w:name="_Toc95341819"/>
       <w:r>
         <w:t xml:space="preserve">Conclusions and </w:t>
       </w:r>
@@ -11323,13 +10179,8 @@
         <w:t>provided</w:t>
       </w:r>
       <w:r>
-        <w:t xml:space="preserve"> by Unity’s </w:t>
-      </w:r>
-      <w:proofErr w:type="spellStart"/>
-      <w:r>
-        <w:t>NavMeshAgent</w:t>
-      </w:r>
-      <w:proofErr w:type="spellEnd"/>
+        <w:t xml:space="preserve"> by Unity’s NavMeshAgent</w:t>
+      </w:r>
       <w:r>
         <w:t xml:space="preserve">, we </w:t>
       </w:r>
@@ -11342,7 +10193,7 @@
       <w:r>
         <w:t xml:space="preserve">bout the </w:t>
       </w:r>
-      <w:hyperlink r:id="rId19" w:history="1">
+      <w:hyperlink r:id="rId24" w:history="1">
         <w:r>
           <w:rPr>
             <w:rStyle w:val="Hyperlink"/>
@@ -11509,8 +10360,8 @@
       </w:r>
     </w:p>
     <w:sectPr>
-      <w:footerReference w:type="default" r:id="rId20"/>
-      <w:footerReference w:type="first" r:id="rId21"/>
+      <w:footerReference w:type="default" r:id="rId25"/>
+      <w:footerReference w:type="first" r:id="rId26"/>
       <w:pgSz w:w="11906" w:h="16838"/>
       <w:pgMar w:top="1417" w:right="1134" w:bottom="1134" w:left="1134" w:header="708" w:footer="708" w:gutter="0"/>
       <w:cols w:space="708"/>

</xml_diff>